<commit_message>
Updated testprotocols and links to TouchStone
</commit_message>
<xml_diff>
--- a/docs/assets/CareCommunication_Testprotocol_Receive.docx
+++ b/docs/assets/CareCommunication_Testprotocol_Receive.docx
@@ -171,7 +171,7 @@
           <w:szCs w:val="56"/>
           <w:lang w:val="en-GB"/>
         </w:rPr>
-        <w:t>Jun</w:t>
+        <w:t>Ju</w:t>
       </w:r>
       <w:r>
         <w:rPr>
@@ -182,7 +182,18 @@
           <w:szCs w:val="56"/>
           <w:lang w:val="en-GB"/>
         </w:rPr>
-        <w:t>e 20</w:t>
+        <w:t>ly</w:t>
+      </w:r>
+      <w:r>
+        <w:rPr>
+          <w:rFonts w:ascii="Calibri Light" w:eastAsia="Times New Roman" w:hAnsi="Calibri Light" w:cs="Times New Roman"/>
+          <w:spacing w:val="-10"/>
+          <w:kern w:val="28"/>
+          <w:sz w:val="56"/>
+          <w:szCs w:val="56"/>
+          <w:lang w:val="en-GB"/>
+        </w:rPr>
+        <w:t xml:space="preserve"> 20</w:t>
       </w:r>
       <w:r>
         <w:rPr>
@@ -1172,9 +1183,8 @@
                 <w:szCs w:val="20"/>
                 <w:lang w:val="en-GB"/>
               </w:rPr>
-              <w:t xml:space="preserve">Update of </w:t>
-            </w:r>
-            <w:proofErr w:type="spellStart"/>
+              <w:t>Update of testprotocol in accordance with release v. 4.0.0 of the documentation</w:t>
+            </w:r>
             <w:r>
               <w:rPr>
                 <w:rFonts w:cstheme="minorHAnsi"/>
@@ -1182,9 +1192,8 @@
                 <w:szCs w:val="20"/>
                 <w:lang w:val="en-GB"/>
               </w:rPr>
-              <w:t>testprotocol</w:t>
-            </w:r>
-            <w:proofErr w:type="spellEnd"/>
+              <w:t>. A</w:t>
+            </w:r>
             <w:r>
               <w:rPr>
                 <w:rFonts w:cstheme="minorHAnsi"/>
@@ -1192,7 +1201,7 @@
                 <w:szCs w:val="20"/>
                 <w:lang w:val="en-GB"/>
               </w:rPr>
-              <w:t xml:space="preserve"> in accordance with release v. 4.0.0 of the documentation</w:t>
+              <w:t>mong other things c</w:t>
             </w:r>
             <w:r>
               <w:rPr>
@@ -1201,7 +1210,7 @@
                 <w:szCs w:val="20"/>
                 <w:lang w:val="en-GB"/>
               </w:rPr>
-              <w:t>. A</w:t>
+              <w:t>orrective actions i.e</w:t>
             </w:r>
             <w:r>
               <w:rPr>
@@ -1210,7 +1219,7 @@
                 <w:szCs w:val="20"/>
                 <w:lang w:val="en-GB"/>
               </w:rPr>
-              <w:t>mong other things c</w:t>
+              <w:t>.</w:t>
             </w:r>
             <w:r>
               <w:rPr>
@@ -1219,7 +1228,7 @@
                 <w:szCs w:val="20"/>
                 <w:lang w:val="en-GB"/>
               </w:rPr>
-              <w:t>orrective actions i.e</w:t>
+              <w:t xml:space="preserve"> cancellation and correction are omitted, </w:t>
             </w:r>
             <w:r>
               <w:rPr>
@@ -1228,7 +1237,7 @@
                 <w:szCs w:val="20"/>
                 <w:lang w:val="en-GB"/>
               </w:rPr>
-              <w:t>.</w:t>
+              <w:t xml:space="preserve">and </w:t>
             </w:r>
             <w:r>
               <w:rPr>
@@ -1237,7 +1246,7 @@
                 <w:szCs w:val="20"/>
                 <w:lang w:val="en-GB"/>
               </w:rPr>
-              <w:t xml:space="preserve"> cancellation and correction are omitted, </w:t>
+              <w:t>test</w:t>
             </w:r>
             <w:r>
               <w:rPr>
@@ -1246,7 +1255,7 @@
                 <w:szCs w:val="20"/>
                 <w:lang w:val="en-GB"/>
               </w:rPr>
-              <w:t xml:space="preserve">and </w:t>
+              <w:t xml:space="preserve"> step for </w:t>
             </w:r>
             <w:r>
               <w:rPr>
@@ -1255,7 +1264,7 @@
                 <w:szCs w:val="20"/>
                 <w:lang w:val="en-GB"/>
               </w:rPr>
-              <w:t>test</w:t>
+              <w:t>receiv</w:t>
             </w:r>
             <w:r>
               <w:rPr>
@@ -1264,7 +1273,7 @@
                 <w:szCs w:val="20"/>
                 <w:lang w:val="en-GB"/>
               </w:rPr>
-              <w:t xml:space="preserve"> step for </w:t>
+              <w:t>ing</w:t>
             </w:r>
             <w:r>
               <w:rPr>
@@ -1273,7 +1282,7 @@
                 <w:szCs w:val="20"/>
                 <w:lang w:val="en-GB"/>
               </w:rPr>
-              <w:t>receiv</w:t>
+              <w:t xml:space="preserve"> </w:t>
             </w:r>
             <w:r>
               <w:rPr>
@@ -1282,7 +1291,7 @@
                 <w:szCs w:val="20"/>
                 <w:lang w:val="en-GB"/>
               </w:rPr>
-              <w:t>ing</w:t>
+              <w:t>formatt</w:t>
             </w:r>
             <w:r>
               <w:rPr>
@@ -1291,7 +1300,7 @@
                 <w:szCs w:val="20"/>
                 <w:lang w:val="en-GB"/>
               </w:rPr>
-              <w:t xml:space="preserve"> </w:t>
+              <w:t>ed</w:t>
             </w:r>
             <w:r>
               <w:rPr>
@@ -1300,7 +1309,7 @@
                 <w:szCs w:val="20"/>
                 <w:lang w:val="en-GB"/>
               </w:rPr>
-              <w:t>formatt</w:t>
+              <w:t xml:space="preserve"> text in message is removed.</w:t>
             </w:r>
             <w:r>
               <w:rPr>
@@ -1309,7 +1318,7 @@
                 <w:szCs w:val="20"/>
                 <w:lang w:val="en-GB"/>
               </w:rPr>
-              <w:t>ed</w:t>
+              <w:t xml:space="preserve"> </w:t>
             </w:r>
             <w:r>
               <w:rPr>
@@ -1318,17 +1327,27 @@
                 <w:szCs w:val="20"/>
                 <w:lang w:val="en-GB"/>
               </w:rPr>
-              <w:t xml:space="preserve"> text in message is removed.</w:t>
-            </w:r>
-            <w:r>
+              <w:t>Test step for parallel sent CareCommunication is further described.</w:t>
+            </w:r>
+          </w:p>
+        </w:tc>
+      </w:tr>
+      <w:tr>
+        <w:tc>
+          <w:tcPr>
+            <w:tcW w:w="468" w:type="pct"/>
+            <w:vAlign w:val="center"/>
+          </w:tcPr>
+          <w:p>
+            <w:pPr>
+              <w:jc w:val="center"/>
               <w:rPr>
                 <w:rFonts w:cstheme="minorHAnsi"/>
                 <w:sz w:val="20"/>
                 <w:szCs w:val="20"/>
                 <w:lang w:val="en-GB"/>
               </w:rPr>
-              <w:t xml:space="preserve"> </w:t>
-            </w:r>
+            </w:pPr>
             <w:r>
               <w:rPr>
                 <w:rFonts w:cstheme="minorHAnsi"/>
@@ -1336,7 +1355,96 @@
                 <w:szCs w:val="20"/>
                 <w:lang w:val="en-GB"/>
               </w:rPr>
-              <w:t>Test step for parallel sent CareCommunication is further described.</w:t>
+              <w:t>4.0.1</w:t>
+            </w:r>
+          </w:p>
+        </w:tc>
+        <w:tc>
+          <w:tcPr>
+            <w:tcW w:w="887" w:type="pct"/>
+            <w:vAlign w:val="center"/>
+          </w:tcPr>
+          <w:p>
+            <w:pPr>
+              <w:rPr>
+                <w:sz w:val="20"/>
+                <w:szCs w:val="20"/>
+                <w:lang w:val="en-GB"/>
+              </w:rPr>
+            </w:pPr>
+            <w:r>
+              <w:rPr>
+                <w:sz w:val="20"/>
+                <w:szCs w:val="20"/>
+                <w:lang w:val="en-GB"/>
+              </w:rPr>
+              <w:t>TMS</w:t>
+            </w:r>
+          </w:p>
+        </w:tc>
+        <w:tc>
+          <w:tcPr>
+            <w:tcW w:w="455" w:type="pct"/>
+            <w:vAlign w:val="center"/>
+          </w:tcPr>
+          <w:p>
+            <w:pPr>
+              <w:rPr>
+                <w:sz w:val="20"/>
+                <w:szCs w:val="20"/>
+                <w:lang w:val="en-GB"/>
+              </w:rPr>
+            </w:pPr>
+            <w:r>
+              <w:rPr>
+                <w:sz w:val="20"/>
+                <w:szCs w:val="20"/>
+                <w:lang w:val="en-GB"/>
+              </w:rPr>
+              <w:t>18-07-2024</w:t>
+            </w:r>
+          </w:p>
+        </w:tc>
+        <w:tc>
+          <w:tcPr>
+            <w:tcW w:w="3190" w:type="pct"/>
+            <w:vAlign w:val="center"/>
+          </w:tcPr>
+          <w:p>
+            <w:pPr>
+              <w:rPr>
+                <w:rFonts w:cstheme="minorHAnsi"/>
+                <w:sz w:val="20"/>
+                <w:szCs w:val="20"/>
+                <w:lang w:val="en-GB"/>
+              </w:rPr>
+            </w:pPr>
+            <w:r>
+              <w:rPr>
+                <w:rFonts w:cstheme="minorHAnsi"/>
+                <w:sz w:val="20"/>
+                <w:szCs w:val="20"/>
+                <w:lang w:val="en-GB"/>
+              </w:rPr>
+              <w:t>Updated naming of test examples</w:t>
+            </w:r>
+            <w:r>
+              <w:rPr>
+                <w:rFonts w:cstheme="minorHAnsi"/>
+                <w:sz w:val="20"/>
+                <w:szCs w:val="20"/>
+                <w:lang w:val="en-GB"/>
+              </w:rPr>
+              <w:t xml:space="preserve"> and added link for test examples</w:t>
+            </w:r>
+            <w:r>
+              <w:rPr>
+                <w:rFonts w:cstheme="minorHAnsi"/>
+                <w:sz w:val="20"/>
+                <w:szCs w:val="20"/>
+                <w:lang w:val="en-GB"/>
+              </w:rPr>
+              <w:t>.</w:t>
             </w:r>
           </w:p>
         </w:tc>
@@ -2907,7 +3015,6 @@
         </w:numPr>
       </w:pPr>
       <w:bookmarkStart w:id="0" w:name="_Toc170304656"/>
-      <w:proofErr w:type="spellStart"/>
       <w:r>
         <w:lastRenderedPageBreak/>
         <w:t>In</w:t>
@@ -2916,7 +3023,6 @@
         <w:t>troduction</w:t>
       </w:r>
       <w:bookmarkEnd w:id="0"/>
-      <w:proofErr w:type="spellEnd"/>
     </w:p>
     <w:p>
       <w:pPr>
@@ -2949,21 +3055,7 @@
         <w:rPr>
           <w:lang w:val="en-US"/>
         </w:rPr>
-        <w:t xml:space="preserve"> CareCommunication (DK: </w:t>
-      </w:r>
-      <w:proofErr w:type="spellStart"/>
-      <w:r>
-        <w:rPr>
-          <w:lang w:val="en-US"/>
-        </w:rPr>
-        <w:t>Korrespondancemeddelelse</w:t>
-      </w:r>
-      <w:proofErr w:type="spellEnd"/>
-      <w:r>
-        <w:rPr>
-          <w:lang w:val="en-US"/>
-        </w:rPr>
-        <w:t>).</w:t>
+        <w:t xml:space="preserve"> CareCommunication (DK: Korrespondancemeddelelse).</w:t>
       </w:r>
     </w:p>
     <w:p>
@@ -3111,21 +3203,7 @@
         <w:rPr>
           <w:lang w:val="en-US"/>
         </w:rPr>
-        <w:t xml:space="preserve">: To be approved, the system under test (SUT) must be approved for receiving the FHIR Acknowledgement (DK: </w:t>
-      </w:r>
-      <w:proofErr w:type="spellStart"/>
-      <w:r>
-        <w:rPr>
-          <w:lang w:val="en-US"/>
-        </w:rPr>
-        <w:t>Kvittering</w:t>
-      </w:r>
-      <w:proofErr w:type="spellEnd"/>
-      <w:r>
-        <w:rPr>
-          <w:lang w:val="en-US"/>
-        </w:rPr>
-        <w:t xml:space="preserve">). </w:t>
+        <w:t xml:space="preserve">: To be approved, the system under test (SUT) must be approved for receiving the FHIR Acknowledgement (DK: Kvittering). </w:t>
       </w:r>
       <w:r>
         <w:rPr>
@@ -3197,13 +3275,8 @@
         </w:numPr>
       </w:pPr>
       <w:bookmarkStart w:id="2" w:name="_Toc170304658"/>
-      <w:proofErr w:type="spellStart"/>
       <w:r>
-        <w:t>Prerequisites</w:t>
-      </w:r>
-      <w:proofErr w:type="spellEnd"/>
-      <w:r>
-        <w:t xml:space="preserve"> for live test</w:t>
+        <w:t>Prerequisites for live test</w:t>
       </w:r>
       <w:bookmarkEnd w:id="2"/>
     </w:p>
@@ -3499,7 +3572,6 @@
         </w:rPr>
         <w:t xml:space="preserve">Acknowledgement (DK: </w:t>
       </w:r>
-      <w:proofErr w:type="spellStart"/>
       <w:r>
         <w:rPr>
           <w:rFonts w:cstheme="minorHAnsi"/>
@@ -3512,15 +3584,7 @@
           <w:rFonts w:cstheme="minorHAnsi"/>
           <w:lang w:val="en-GB"/>
         </w:rPr>
-        <w:t>vittering</w:t>
-      </w:r>
-      <w:proofErr w:type="spellEnd"/>
-      <w:r>
-        <w:rPr>
-          <w:rFonts w:cstheme="minorHAnsi"/>
-          <w:lang w:val="en-GB"/>
-        </w:rPr>
-        <w:t>)</w:t>
+        <w:t>vittering)</w:t>
       </w:r>
       <w:r>
         <w:rPr>
@@ -4566,7 +4630,6 @@
           </mc:Fallback>
         </mc:AlternateContent>
       </w:r>
-      <w:proofErr w:type="spellStart"/>
       <w:r>
         <w:t>Do</w:t>
       </w:r>
@@ -4574,11 +4637,7 @@
         <w:t>c</w:t>
       </w:r>
       <w:r>
-        <w:t>umentation</w:t>
-      </w:r>
-      <w:proofErr w:type="spellEnd"/>
-      <w:r>
-        <w:t xml:space="preserve"> </w:t>
+        <w:t xml:space="preserve">umentation </w:t>
       </w:r>
       <w:r>
         <w:t>o</w:t>
@@ -4586,13 +4645,8 @@
       <w:r>
         <w:t xml:space="preserve">f </w:t>
       </w:r>
-      <w:proofErr w:type="spellStart"/>
       <w:r>
-        <w:t>self</w:t>
-      </w:r>
-      <w:proofErr w:type="spellEnd"/>
-      <w:r>
-        <w:t>-</w:t>
+        <w:t>self-</w:t>
       </w:r>
       <w:r>
         <w:t>test</w:t>
@@ -4619,15 +4673,10 @@
         <w:t>Background</w:t>
       </w:r>
       <w:r>
-        <w:t xml:space="preserve"> </w:t>
-      </w:r>
-      <w:proofErr w:type="spellStart"/>
-      <w:r>
-        <w:t>material</w:t>
+        <w:t xml:space="preserve"> material</w:t>
       </w:r>
       <w:bookmarkEnd w:id="7"/>
       <w:bookmarkEnd w:id="8"/>
-      <w:proofErr w:type="spellEnd"/>
       <w:r>
         <w:t xml:space="preserve"> </w:t>
       </w:r>
@@ -4874,21 +4923,8 @@
               </w:numPr>
               <w:spacing w:line="240" w:lineRule="auto"/>
             </w:pPr>
-            <w:proofErr w:type="spellStart"/>
-            <w:r>
-              <w:t>Clinical</w:t>
-            </w:r>
-            <w:proofErr w:type="spellEnd"/>
-            <w:r>
-              <w:t xml:space="preserve"> guidelines for </w:t>
-            </w:r>
-            <w:proofErr w:type="spellStart"/>
-            <w:r>
-              <w:t>application</w:t>
-            </w:r>
-            <w:proofErr w:type="spellEnd"/>
-            <w:r>
-              <w:t xml:space="preserve"> (Sundhedsfaglige retningslinjer for anvendelse)</w:t>
+            <w:r>
+              <w:t>Clinical guidelines for application (Sundhedsfaglige retningslinjer for anvendelse)</w:t>
             </w:r>
           </w:p>
           <w:p>
@@ -5103,21 +5139,7 @@
               <w:rPr>
                 <w:lang w:val="en-GB"/>
               </w:rPr>
-              <w:t xml:space="preserve">Governance for </w:t>
-            </w:r>
-            <w:proofErr w:type="spellStart"/>
-            <w:r>
-              <w:rPr>
-                <w:lang w:val="en-GB"/>
-              </w:rPr>
-              <w:t>MedCom’s</w:t>
-            </w:r>
-            <w:proofErr w:type="spellEnd"/>
-            <w:r>
-              <w:rPr>
-                <w:lang w:val="en-GB"/>
-              </w:rPr>
-              <w:t xml:space="preserve"> FHIR standards, which describes general rules for all MedCom standards and specific rules for this standard, as well as for sending.</w:t>
+              <w:t>Governance for MedCom’s FHIR standards, which describes general rules for all MedCom standards and specific rules for this standard, as well as for sending.</w:t>
             </w:r>
           </w:p>
         </w:tc>
@@ -5143,9 +5165,8 @@
                 <w:szCs w:val="21"/>
                 <w:lang w:val="en-GB"/>
               </w:rPr>
-              <w:t xml:space="preserve">SOP for </w:t>
-            </w:r>
-            <w:proofErr w:type="spellStart"/>
+              <w:t>SOP for MedCom</w:t>
+            </w:r>
             <w:r>
               <w:rPr>
                 <w:rFonts w:cstheme="minorHAnsi"/>
@@ -5153,7 +5174,7 @@
                 <w:szCs w:val="21"/>
                 <w:lang w:val="en-GB"/>
               </w:rPr>
-              <w:t>MedCom</w:t>
+              <w:t>’</w:t>
             </w:r>
             <w:r>
               <w:rPr>
@@ -5162,26 +5183,7 @@
                 <w:szCs w:val="21"/>
                 <w:lang w:val="en-GB"/>
               </w:rPr>
-              <w:t>’</w:t>
-            </w:r>
-            <w:r>
-              <w:rPr>
-                <w:rFonts w:cstheme="minorHAnsi"/>
-                <w:sz w:val="21"/>
-                <w:szCs w:val="21"/>
-                <w:lang w:val="en-GB"/>
-              </w:rPr>
-              <w:t>s</w:t>
-            </w:r>
-            <w:proofErr w:type="spellEnd"/>
-            <w:r>
-              <w:rPr>
-                <w:rFonts w:cstheme="minorHAnsi"/>
-                <w:sz w:val="21"/>
-                <w:szCs w:val="21"/>
-                <w:lang w:val="en-GB"/>
-              </w:rPr>
-              <w:t xml:space="preserve"> test and certification</w:t>
+              <w:t>s test and certification</w:t>
             </w:r>
           </w:p>
         </w:tc>
@@ -5422,14 +5424,7 @@
         <w:rPr>
           <w:lang w:val="en-GB"/>
         </w:rPr>
-        <w:t xml:space="preserve"> </w:t>
-      </w:r>
-      <w:proofErr w:type="gramStart"/>
-      <w:r>
-        <w:rPr>
-          <w:lang w:val="en-GB"/>
-        </w:rPr>
-        <w:t>test</w:t>
+        <w:t xml:space="preserve"> test</w:t>
       </w:r>
       <w:r>
         <w:rPr>
@@ -5456,7 +5451,6 @@
         <w:t>s</w:t>
       </w:r>
       <w:bookmarkEnd w:id="10"/>
-      <w:proofErr w:type="gramEnd"/>
     </w:p>
     <w:tbl>
       <w:tblPr>
@@ -5586,151 +5580,111 @@
           </w:tcPr>
           <w:p>
             <w:pPr>
-              <w:rPr>
-                <w:sz w:val="21"/>
-                <w:szCs w:val="21"/>
-                <w:lang w:val="en-GB"/>
-              </w:rPr>
-            </w:pPr>
-            <w:r>
-              <w:fldChar w:fldCharType="begin"/>
-            </w:r>
-            <w:r>
-              <w:fldChar w:fldCharType="separate"/>
-            </w:r>
-            <w:r>
+              <w:keepNext/>
+              <w:rPr>
+                <w:lang w:val="en-GB"/>
+              </w:rPr>
+            </w:pPr>
+            <w:hyperlink r:id="rId19" w:history="1">
+              <w:r>
+                <w:rPr>
+                  <w:rStyle w:val="Hyperlink"/>
+                  <w:lang w:val="en-GB"/>
+                </w:rPr>
+                <w:t>https://medcomfhir.dk/ig/carecommunicationtestscripts/testexamples.html</w:t>
+              </w:r>
+            </w:hyperlink>
+            <w:r>
+              <w:rPr>
+                <w:lang w:val="en-GB"/>
+              </w:rPr>
+              <w:t xml:space="preserve"> </w:t>
+            </w:r>
+            <w:r>
+              <w:rPr>
+                <w:lang w:val="en-GB"/>
+              </w:rPr>
+              <w:t xml:space="preserve"> </w:t>
+            </w:r>
+            <w:r>
+              <w:rPr>
+                <w:lang w:val="en-GB"/>
+              </w:rPr>
+              <w:t xml:space="preserve"> </w:t>
+            </w:r>
+          </w:p>
+        </w:tc>
+        <w:tc>
+          <w:tcPr>
+            <w:tcW w:w="4926" w:type="dxa"/>
+          </w:tcPr>
+          <w:p>
+            <w:pPr>
+              <w:keepNext/>
+              <w:rPr>
+                <w:sz w:val="21"/>
+                <w:szCs w:val="21"/>
+                <w:lang w:val="en-GB"/>
+              </w:rPr>
+            </w:pPr>
+            <w:r>
+              <w:rPr>
+                <w:sz w:val="21"/>
+                <w:szCs w:val="21"/>
+                <w:lang w:val="en-GB"/>
+              </w:rPr>
+              <w:t>Test examples used during the test and certification.</w:t>
+            </w:r>
+          </w:p>
+          <w:p>
+            <w:pPr>
+              <w:keepNext/>
+              <w:rPr>
+                <w:sz w:val="21"/>
+                <w:szCs w:val="21"/>
+                <w:lang w:val="en-GB"/>
+              </w:rPr>
+            </w:pPr>
+          </w:p>
+        </w:tc>
+      </w:tr>
+      <w:tr>
+        <w:tc>
+          <w:tcPr>
+            <w:tcW w:w="3177" w:type="dxa"/>
+          </w:tcPr>
+          <w:p>
+            <w:pPr>
+              <w:keepNext/>
+              <w:rPr>
+                <w:sz w:val="21"/>
+                <w:szCs w:val="21"/>
+                <w:lang w:val="en-GB"/>
+              </w:rPr>
+            </w:pPr>
+            <w:r>
+              <w:rPr>
+                <w:sz w:val="21"/>
+                <w:szCs w:val="21"/>
+                <w:lang w:val="en-GB"/>
+              </w:rPr>
+              <w:t>Overview of test persons</w:t>
+            </w:r>
+          </w:p>
+        </w:tc>
+        <w:tc>
+          <w:tcPr>
+            <w:tcW w:w="5323" w:type="dxa"/>
+          </w:tcPr>
+          <w:p>
+            <w:pPr>
               <w:rPr>
                 <w:rStyle w:val="Hyperlink"/>
                 <w:rFonts w:ascii="Calibri" w:hAnsi="Calibri"/>
-                <w:sz w:val="21"/>
-                <w:szCs w:val="21"/>
-                <w:lang w:val="en-GB"/>
-              </w:rPr>
-              <w:t>[</w:t>
-            </w:r>
-            <w:r>
-              <w:rPr>
-                <w:rStyle w:val="Hyperlink"/>
-                <w:rFonts w:ascii="Calibri" w:hAnsi="Calibri"/>
-                <w:lang w:val="en-US"/>
-              </w:rPr>
-              <w:t>insert</w:t>
-            </w:r>
-            <w:r>
-              <w:rPr>
-                <w:rStyle w:val="Hyperlink"/>
-                <w:rFonts w:ascii="Calibri" w:hAnsi="Calibri"/>
-              </w:rPr>
-              <w:fldChar w:fldCharType="end"/>
-            </w:r>
-            <w:r>
-              <w:rPr>
-                <w:rStyle w:val="Hyperlink"/>
-                <w:rFonts w:ascii="Calibri" w:hAnsi="Calibri"/>
-                <w:sz w:val="21"/>
-                <w:szCs w:val="21"/>
-                <w:lang w:val="en-GB"/>
-              </w:rPr>
-              <w:t>L</w:t>
-            </w:r>
-            <w:r>
-              <w:rPr>
-                <w:rStyle w:val="Hyperlink"/>
-                <w:sz w:val="21"/>
-                <w:szCs w:val="21"/>
-                <w:lang w:val="en-GB"/>
-              </w:rPr>
-              <w:t>ink will be provided.</w:t>
-            </w:r>
-            <w:r>
-              <w:rPr>
-                <w:sz w:val="21"/>
-                <w:szCs w:val="21"/>
-                <w:lang w:val="en-GB"/>
-              </w:rPr>
-              <w:t xml:space="preserve"> </w:t>
-            </w:r>
-          </w:p>
-          <w:p>
-            <w:pPr>
-              <w:keepNext/>
-              <w:rPr>
-                <w:lang w:val="en-GB"/>
-              </w:rPr>
-            </w:pPr>
-          </w:p>
-        </w:tc>
-        <w:tc>
-          <w:tcPr>
-            <w:tcW w:w="4926" w:type="dxa"/>
-          </w:tcPr>
-          <w:p>
-            <w:pPr>
-              <w:keepNext/>
-              <w:rPr>
-                <w:sz w:val="21"/>
-                <w:szCs w:val="21"/>
-                <w:lang w:val="en-GB"/>
-              </w:rPr>
-            </w:pPr>
-            <w:r>
-              <w:rPr>
-                <w:sz w:val="21"/>
-                <w:szCs w:val="21"/>
-                <w:lang w:val="en-GB"/>
-              </w:rPr>
-              <w:t>Test examples used during the test and certification.</w:t>
-            </w:r>
-          </w:p>
-          <w:p>
-            <w:pPr>
-              <w:keepNext/>
-              <w:rPr>
-                <w:sz w:val="21"/>
-                <w:szCs w:val="21"/>
-                <w:lang w:val="en-GB"/>
-              </w:rPr>
-            </w:pPr>
-          </w:p>
-        </w:tc>
-      </w:tr>
-      <w:tr>
-        <w:tc>
-          <w:tcPr>
-            <w:tcW w:w="3177" w:type="dxa"/>
-          </w:tcPr>
-          <w:p>
-            <w:pPr>
-              <w:keepNext/>
-              <w:rPr>
-                <w:sz w:val="21"/>
-                <w:szCs w:val="21"/>
-                <w:lang w:val="en-GB"/>
-              </w:rPr>
-            </w:pPr>
-            <w:r>
-              <w:rPr>
-                <w:sz w:val="21"/>
-                <w:szCs w:val="21"/>
-                <w:lang w:val="en-GB"/>
-              </w:rPr>
-              <w:t>Overview of test persons</w:t>
-            </w:r>
-          </w:p>
-        </w:tc>
-        <w:tc>
-          <w:tcPr>
-            <w:tcW w:w="5323" w:type="dxa"/>
-          </w:tcPr>
-          <w:p>
-            <w:pPr>
-              <w:rPr>
-                <w:rStyle w:val="Hyperlink"/>
-                <w:rFonts w:ascii="Calibri" w:hAnsi="Calibri"/>
-                <w:lang w:val="en-GB"/>
-              </w:rPr>
-            </w:pPr>
-            <w:hyperlink r:id="rId19" w:history="1">
+                <w:lang w:val="en-GB"/>
+              </w:rPr>
+            </w:pPr>
+            <w:hyperlink r:id="rId20" w:history="1">
               <w:r>
                 <w:rPr>
                   <w:rStyle w:val="Hyperlink"/>
@@ -5829,12 +5783,10 @@
       <w:r>
         <w:t xml:space="preserve"> </w:t>
       </w:r>
-      <w:proofErr w:type="spellStart"/>
       <w:r>
         <w:t>tools</w:t>
       </w:r>
       <w:bookmarkEnd w:id="11"/>
-      <w:proofErr w:type="spellEnd"/>
     </w:p>
     <w:tbl>
       <w:tblPr>
@@ -5850,7 +5802,7 @@
       <w:tr>
         <w:tc>
           <w:tcPr>
-            <w:tcW w:w="3397" w:type="dxa"/>
+            <w:tcW w:w="2546" w:type="dxa"/>
             <w:shd w:val="clear" w:color="auto" w:fill="F2F2F2" w:themeFill="background1" w:themeFillShade="F2"/>
           </w:tcPr>
           <w:p>
@@ -5877,7 +5829,7 @@
         </w:tc>
         <w:tc>
           <w:tcPr>
-            <w:tcW w:w="5103" w:type="dxa"/>
+            <w:tcW w:w="7142" w:type="dxa"/>
             <w:shd w:val="clear" w:color="auto" w:fill="F2F2F2" w:themeFill="background1" w:themeFillShade="F2"/>
           </w:tcPr>
           <w:p>
@@ -5904,7 +5856,7 @@
         </w:tc>
         <w:tc>
           <w:tcPr>
-            <w:tcW w:w="4926" w:type="dxa"/>
+            <w:tcW w:w="3738" w:type="dxa"/>
             <w:shd w:val="clear" w:color="auto" w:fill="F2F2F2" w:themeFill="background1" w:themeFillShade="F2"/>
           </w:tcPr>
           <w:p>
@@ -5933,7 +5885,7 @@
       <w:tr>
         <w:tc>
           <w:tcPr>
-            <w:tcW w:w="3397" w:type="dxa"/>
+            <w:tcW w:w="2546" w:type="dxa"/>
           </w:tcPr>
           <w:p>
             <w:pPr>
@@ -5971,17 +5923,17 @@
         </w:tc>
         <w:tc>
           <w:tcPr>
-            <w:tcW w:w="5103" w:type="dxa"/>
-          </w:tcPr>
-          <w:p>
-            <w:pPr>
-              <w:rPr>
-                <w:sz w:val="21"/>
-                <w:szCs w:val="21"/>
-                <w:lang w:val="en-GB"/>
-              </w:rPr>
-            </w:pPr>
-            <w:hyperlink r:id="rId20" w:history="1">
+            <w:tcW w:w="7142" w:type="dxa"/>
+          </w:tcPr>
+          <w:p>
+            <w:pPr>
+              <w:rPr>
+                <w:sz w:val="21"/>
+                <w:szCs w:val="21"/>
+                <w:lang w:val="en-GB"/>
+              </w:rPr>
+            </w:pPr>
+            <w:hyperlink r:id="rId21" w:history="1">
               <w:r>
                 <w:rPr>
                   <w:rStyle w:val="Hyperlink"/>
@@ -6006,41 +5958,23 @@
         </w:tc>
         <w:tc>
           <w:tcPr>
-            <w:tcW w:w="4926" w:type="dxa"/>
-          </w:tcPr>
-          <w:p>
-            <w:pPr>
-              <w:rPr>
-                <w:sz w:val="21"/>
-                <w:szCs w:val="21"/>
-                <w:lang w:val="en-GB"/>
-              </w:rPr>
-            </w:pPr>
-            <w:r>
-              <w:rPr>
-                <w:sz w:val="21"/>
-                <w:szCs w:val="21"/>
-                <w:lang w:val="en-GB"/>
-              </w:rPr>
-              <w:t xml:space="preserve">Public server that validates against </w:t>
-            </w:r>
-            <w:proofErr w:type="spellStart"/>
-            <w:r>
-              <w:rPr>
-                <w:sz w:val="21"/>
-                <w:szCs w:val="21"/>
-                <w:lang w:val="en-GB"/>
-              </w:rPr>
-              <w:t>MedCom's</w:t>
-            </w:r>
-            <w:proofErr w:type="spellEnd"/>
-            <w:r>
-              <w:rPr>
-                <w:sz w:val="21"/>
-                <w:szCs w:val="21"/>
-                <w:lang w:val="en-GB"/>
-              </w:rPr>
-              <w:t xml:space="preserve"> FHIR profiles. It is permitted to use the server for testing the upload/download of FHIR resources.</w:t>
+            <w:tcW w:w="3738" w:type="dxa"/>
+          </w:tcPr>
+          <w:p>
+            <w:pPr>
+              <w:rPr>
+                <w:sz w:val="21"/>
+                <w:szCs w:val="21"/>
+                <w:lang w:val="en-GB"/>
+              </w:rPr>
+            </w:pPr>
+            <w:r>
+              <w:rPr>
+                <w:sz w:val="21"/>
+                <w:szCs w:val="21"/>
+                <w:lang w:val="en-GB"/>
+              </w:rPr>
+              <w:t>Public server that validates against MedCom's FHIR profiles. It is permitted to use the server for testing the upload/download of FHIR resources.</w:t>
             </w:r>
           </w:p>
           <w:p>
@@ -6100,7 +6034,7 @@
               </w:rPr>
               <w:t xml:space="preserve">t </w:t>
             </w:r>
-            <w:hyperlink r:id="rId21" w:history="1">
+            <w:hyperlink r:id="rId22" w:history="1">
               <w:r>
                 <w:rPr>
                   <w:rStyle w:val="Hyperlink"/>
@@ -6121,375 +6055,17 @@
           </w:p>
         </w:tc>
       </w:tr>
-      <w:tr>
-        <w:tc>
-          <w:tcPr>
-            <w:tcW w:w="3397" w:type="dxa"/>
-          </w:tcPr>
-          <w:p>
-            <w:pPr>
-              <w:rPr>
-                <w:sz w:val="21"/>
-                <w:szCs w:val="21"/>
-                <w:lang w:val="en-GB"/>
-              </w:rPr>
-            </w:pPr>
-            <w:proofErr w:type="spellStart"/>
-            <w:r>
-              <w:rPr>
-                <w:sz w:val="21"/>
-                <w:szCs w:val="21"/>
-                <w:lang w:val="en-GB"/>
-              </w:rPr>
-              <w:t>TouchStone</w:t>
-            </w:r>
-            <w:proofErr w:type="spellEnd"/>
-          </w:p>
-        </w:tc>
-        <w:tc>
-          <w:tcPr>
-            <w:tcW w:w="5103" w:type="dxa"/>
-          </w:tcPr>
-          <w:p>
-            <w:pPr>
-              <w:rPr>
-                <w:sz w:val="21"/>
-                <w:szCs w:val="21"/>
-                <w:lang w:val="en-GB"/>
-              </w:rPr>
-            </w:pPr>
-            <w:hyperlink r:id="rId22" w:history="1">
-              <w:r>
-                <w:rPr>
-                  <w:rStyle w:val="Hyperlink"/>
-                  <w:rFonts w:ascii="Calibri" w:hAnsi="Calibri"/>
-                  <w:sz w:val="21"/>
-                  <w:szCs w:val="21"/>
-                  <w:lang w:val="en-GB"/>
-                </w:rPr>
-                <w:t>https://touchstone.aegis.net/touchstone/</w:t>
-              </w:r>
-            </w:hyperlink>
-            <w:r>
-              <w:rPr>
-                <w:sz w:val="21"/>
-                <w:szCs w:val="21"/>
-                <w:lang w:val="en-GB"/>
-              </w:rPr>
-              <w:t xml:space="preserve"> </w:t>
-            </w:r>
-          </w:p>
-        </w:tc>
-        <w:tc>
-          <w:tcPr>
-            <w:tcW w:w="4926" w:type="dxa"/>
-          </w:tcPr>
-          <w:p>
-            <w:pPr>
-              <w:rPr>
-                <w:lang w:val="en-GB"/>
-              </w:rPr>
-            </w:pPr>
-            <w:r>
-              <w:rPr>
-                <w:lang w:val="en-GB"/>
-              </w:rPr>
-              <w:t xml:space="preserve">Test tool for testing the FHIR standard. </w:t>
-            </w:r>
-          </w:p>
-          <w:p>
-            <w:pPr>
-              <w:rPr>
-                <w:lang w:val="en-GB"/>
-              </w:rPr>
-            </w:pPr>
-          </w:p>
-          <w:p>
-            <w:pPr>
-              <w:rPr>
-                <w:lang w:val="en-GB"/>
-              </w:rPr>
-            </w:pPr>
-            <w:r>
-              <w:rPr>
-                <w:lang w:val="en-GB"/>
-              </w:rPr>
-              <w:t xml:space="preserve">The vendor can get access to </w:t>
-            </w:r>
-            <w:proofErr w:type="spellStart"/>
-            <w:r>
-              <w:rPr>
-                <w:lang w:val="en-GB"/>
-              </w:rPr>
-              <w:t>TouchStone</w:t>
-            </w:r>
-            <w:proofErr w:type="spellEnd"/>
-            <w:r>
-              <w:rPr>
-                <w:lang w:val="en-GB"/>
-              </w:rPr>
-              <w:t xml:space="preserve"> as an organisation - either through a license that MedCom supplies (inquiry at </w:t>
-            </w:r>
-            <w:hyperlink r:id="rId23" w:history="1">
-              <w:r>
-                <w:rPr>
-                  <w:rStyle w:val="Hyperlink"/>
-                  <w:rFonts w:ascii="Calibri" w:hAnsi="Calibri"/>
-                  <w:lang w:val="en-GB"/>
-                </w:rPr>
-                <w:t>fhir@medcom.dk</w:t>
-              </w:r>
-            </w:hyperlink>
-            <w:r>
-              <w:rPr>
-                <w:lang w:val="en-GB"/>
-              </w:rPr>
-              <w:t>), or a license that the vendor has acquired itself.</w:t>
-            </w:r>
-          </w:p>
-          <w:p>
-            <w:pPr>
-              <w:rPr>
-                <w:lang w:val="en-GB"/>
-              </w:rPr>
-            </w:pPr>
-          </w:p>
-          <w:p>
-            <w:pPr>
-              <w:rPr>
-                <w:sz w:val="21"/>
-                <w:szCs w:val="21"/>
-                <w:lang w:val="en-GB"/>
-              </w:rPr>
-            </w:pPr>
-            <w:r>
-              <w:rPr>
-                <w:lang w:val="en-GB"/>
-              </w:rPr>
-              <w:t xml:space="preserve">Find </w:t>
-            </w:r>
-            <w:hyperlink r:id="rId24" w:history="1">
-              <w:r>
-                <w:rPr>
-                  <w:rStyle w:val="Hyperlink"/>
-                  <w:lang w:val="en-GB"/>
-                </w:rPr>
-                <w:t>instructions for</w:t>
-              </w:r>
-              <w:r>
-                <w:rPr>
-                  <w:rStyle w:val="Hyperlink"/>
-                  <w:rFonts w:ascii="Calibri" w:hAnsi="Calibri"/>
-                  <w:lang w:val="en-GB"/>
-                </w:rPr>
-                <w:t xml:space="preserve"> </w:t>
-              </w:r>
-              <w:proofErr w:type="spellStart"/>
-              <w:r>
-                <w:rPr>
-                  <w:rStyle w:val="Hyperlink"/>
-                  <w:rFonts w:ascii="Calibri" w:hAnsi="Calibri"/>
-                  <w:lang w:val="en-GB"/>
-                </w:rPr>
-                <w:t>TouchStone</w:t>
-              </w:r>
-              <w:proofErr w:type="spellEnd"/>
-            </w:hyperlink>
-            <w:r>
-              <w:rPr>
-                <w:rStyle w:val="Hyperlink"/>
-                <w:rFonts w:ascii="Calibri" w:hAnsi="Calibri"/>
-                <w:lang w:val="en-GB"/>
-              </w:rPr>
-              <w:t xml:space="preserve"> here</w:t>
-            </w:r>
-            <w:r>
-              <w:rPr>
-                <w:rStyle w:val="Hyperlink"/>
-                <w:rFonts w:ascii="Calibri" w:hAnsi="Calibri"/>
-                <w:lang w:val="en-GB"/>
-              </w:rPr>
-              <w:t>.</w:t>
-            </w:r>
-          </w:p>
-        </w:tc>
-      </w:tr>
-      <w:tr>
-        <w:tc>
-          <w:tcPr>
-            <w:tcW w:w="3397" w:type="dxa"/>
-          </w:tcPr>
-          <w:p>
-            <w:pPr>
-              <w:rPr>
-                <w:sz w:val="21"/>
-                <w:szCs w:val="21"/>
-                <w:lang w:val="en-GB"/>
-              </w:rPr>
-            </w:pPr>
-            <w:r>
-              <w:rPr>
-                <w:sz w:val="21"/>
-                <w:szCs w:val="21"/>
-                <w:lang w:val="en-GB"/>
-              </w:rPr>
-              <w:t>Touchstone test scripts</w:t>
-            </w:r>
-          </w:p>
-        </w:tc>
-        <w:tc>
-          <w:tcPr>
-            <w:tcW w:w="5103" w:type="dxa"/>
-          </w:tcPr>
-          <w:p>
-            <w:pPr>
-              <w:rPr>
-                <w:lang w:val="en-GB"/>
-              </w:rPr>
-            </w:pPr>
-            <w:hyperlink r:id="rId25" w:history="1">
-              <w:r>
-                <w:rPr>
-                  <w:rStyle w:val="Hyperlink"/>
-                  <w:lang w:val="en-GB"/>
-                </w:rPr>
-                <w:t>https://touchstone.aegis.net/touchstone/conformance/current?suite=FHIR4-0-1-CareCommunication-v300-Receive-Client</w:t>
-              </w:r>
-            </w:hyperlink>
-            <w:r>
-              <w:rPr>
-                <w:lang w:val="en-GB"/>
-              </w:rPr>
-              <w:t xml:space="preserve"> </w:t>
-            </w:r>
-          </w:p>
-          <w:p>
-            <w:pPr>
-              <w:rPr>
-                <w:lang w:val="en-GB"/>
-              </w:rPr>
-            </w:pPr>
-            <w:r>
-              <w:rPr>
-                <w:lang w:val="en-GB"/>
-              </w:rPr>
-              <w:t xml:space="preserve">and </w:t>
-            </w:r>
-          </w:p>
-          <w:p>
-            <w:pPr>
-              <w:rPr>
-                <w:lang w:val="en-GB"/>
-              </w:rPr>
-            </w:pPr>
-            <w:hyperlink r:id="rId26" w:history="1">
-              <w:r>
-                <w:rPr>
-                  <w:rStyle w:val="Hyperlink"/>
-                  <w:lang w:val="en-GB"/>
-                </w:rPr>
-                <w:t>https://medcomfhir.dk/ig/carecommunicationtestscript/</w:t>
-              </w:r>
-            </w:hyperlink>
-            <w:r>
-              <w:rPr>
-                <w:lang w:val="en-GB"/>
-              </w:rPr>
-              <w:t xml:space="preserve"> </w:t>
-            </w:r>
-          </w:p>
-        </w:tc>
-        <w:tc>
-          <w:tcPr>
-            <w:tcW w:w="4926" w:type="dxa"/>
-          </w:tcPr>
-          <w:p>
-            <w:pPr>
-              <w:rPr>
-                <w:lang w:val="en-GB"/>
-              </w:rPr>
-            </w:pPr>
-            <w:r>
-              <w:rPr>
-                <w:lang w:val="en-GB"/>
-              </w:rPr>
-              <w:t xml:space="preserve">Test scripts relevant for the standard.  </w:t>
-            </w:r>
-          </w:p>
-          <w:p>
-            <w:pPr>
-              <w:rPr>
-                <w:lang w:val="en-GB"/>
-              </w:rPr>
-            </w:pPr>
-            <w:r>
-              <w:rPr>
-                <w:lang w:val="en-GB"/>
-              </w:rPr>
-              <w:t>These are not mandatory to execute.</w:t>
-            </w:r>
-          </w:p>
-          <w:p>
-            <w:pPr>
-              <w:rPr>
-                <w:lang w:val="en-GB"/>
-              </w:rPr>
-            </w:pPr>
-          </w:p>
-          <w:p>
-            <w:pPr>
-              <w:rPr>
-                <w:sz w:val="21"/>
-                <w:szCs w:val="21"/>
-                <w:lang w:val="en-GB"/>
-              </w:rPr>
-            </w:pPr>
-            <w:r>
-              <w:rPr>
-                <w:lang w:val="en-GB"/>
-              </w:rPr>
-              <w:t xml:space="preserve">Find </w:t>
-            </w:r>
-            <w:hyperlink r:id="rId27" w:history="1">
-              <w:r>
-                <w:rPr>
-                  <w:rStyle w:val="Hyperlink"/>
-                  <w:rFonts w:ascii="Calibri" w:hAnsi="Calibri"/>
-                  <w:lang w:val="en-GB"/>
-                </w:rPr>
-                <w:t xml:space="preserve">instructions to </w:t>
-              </w:r>
-              <w:proofErr w:type="spellStart"/>
-              <w:r>
-                <w:rPr>
-                  <w:rStyle w:val="Hyperlink"/>
-                  <w:rFonts w:ascii="Calibri" w:hAnsi="Calibri"/>
-                  <w:lang w:val="en-GB"/>
-                </w:rPr>
-                <w:t>TouchStone</w:t>
-              </w:r>
-              <w:proofErr w:type="spellEnd"/>
-              <w:r>
-                <w:rPr>
-                  <w:rStyle w:val="Hyperlink"/>
-                  <w:rFonts w:ascii="Calibri" w:hAnsi="Calibri"/>
-                  <w:lang w:val="en-GB"/>
-                </w:rPr>
-                <w:t xml:space="preserve"> here</w:t>
-              </w:r>
-            </w:hyperlink>
-            <w:r>
-              <w:rPr>
-                <w:rStyle w:val="Hyperlink"/>
-                <w:rFonts w:ascii="Calibri" w:hAnsi="Calibri"/>
-                <w:lang w:val="en-GB"/>
-              </w:rPr>
-              <w:t>.</w:t>
-            </w:r>
-          </w:p>
-        </w:tc>
-      </w:tr>
     </w:tbl>
+    <w:p>
+      <w:pPr>
+        <w:pStyle w:val="Overskrift2"/>
+        <w:ind w:left="720"/>
+        <w:rPr>
+          <w:lang w:val="en-GB"/>
+        </w:rPr>
+      </w:pPr>
+      <w:bookmarkStart w:id="12" w:name="_Toc170304663"/>
+    </w:p>
     <w:p>
       <w:pPr>
         <w:pStyle w:val="Overskrift2"/>
@@ -6501,26 +6077,28 @@
           <w:lang w:val="en-GB"/>
         </w:rPr>
       </w:pPr>
-      <w:bookmarkStart w:id="12" w:name="_Toc170304663"/>
       <w:r>
         <w:rPr>
           <w:lang w:val="en-GB"/>
         </w:rPr>
-        <w:lastRenderedPageBreak/>
-        <w:t>Test</w:t>
+        <w:t>T</w:t>
       </w:r>
       <w:r>
         <w:rPr>
           <w:lang w:val="en-GB"/>
         </w:rPr>
+        <w:t>est</w:t>
+      </w:r>
+      <w:r>
+        <w:rPr>
+          <w:lang w:val="en-GB"/>
+        </w:rPr>
         <w:t xml:space="preserve"> </w:t>
       </w:r>
-      <w:proofErr w:type="spellStart"/>
       <w:r>
         <w:t>result</w:t>
       </w:r>
       <w:bookmarkEnd w:id="12"/>
-      <w:proofErr w:type="spellEnd"/>
     </w:p>
     <w:p>
       <w:pPr>
@@ -7022,21 +6600,7 @@
         <w:rPr>
           <w:lang w:val="en-GB"/>
         </w:rPr>
-        <w:t xml:space="preserve"> a FHIR acknowledgement (DK: </w:t>
-      </w:r>
-      <w:proofErr w:type="spellStart"/>
-      <w:r>
-        <w:rPr>
-          <w:lang w:val="en-GB"/>
-        </w:rPr>
-        <w:t>Kvittering</w:t>
-      </w:r>
-      <w:proofErr w:type="spellEnd"/>
-      <w:r>
-        <w:rPr>
-          <w:lang w:val="en-GB"/>
-        </w:rPr>
-        <w:t>)</w:t>
+        <w:t xml:space="preserve"> a FHIR acknowledgement (DK: Kvittering)</w:t>
       </w:r>
     </w:p>
     <w:p>
@@ -7052,23 +6616,13 @@
         <w:t xml:space="preserve">For further information, please read: </w:t>
       </w:r>
       <w:hyperlink w:anchor="TestCertificering" w:history="1">
-        <w:proofErr w:type="spellStart"/>
         <w:r>
           <w:rPr>
             <w:rStyle w:val="Hyperlink"/>
             <w:rFonts w:ascii="Calibri" w:hAnsi="Calibri"/>
             <w:lang w:val="en-US"/>
           </w:rPr>
-          <w:t>MedCom’s</w:t>
-        </w:r>
-        <w:proofErr w:type="spellEnd"/>
-        <w:r>
-          <w:rPr>
-            <w:rStyle w:val="Hyperlink"/>
-            <w:rFonts w:ascii="Calibri" w:hAnsi="Calibri"/>
-            <w:lang w:val="en-US"/>
-          </w:rPr>
-          <w:t xml:space="preserve"> test and</w:t>
+          <w:t>MedCom’s test and</w:t>
         </w:r>
       </w:hyperlink>
       <w:r>
@@ -7140,22 +6694,9 @@
       <w:bookmarkStart w:id="15" w:name="_Toc170304665"/>
       <w:bookmarkEnd w:id="14"/>
       <w:r>
-        <w:t xml:space="preserve">Information </w:t>
-      </w:r>
-      <w:proofErr w:type="spellStart"/>
-      <w:r>
-        <w:t>about</w:t>
-      </w:r>
-      <w:proofErr w:type="spellEnd"/>
-      <w:r>
-        <w:t xml:space="preserve"> the </w:t>
-      </w:r>
-      <w:proofErr w:type="spellStart"/>
-      <w:r>
-        <w:t>vendor</w:t>
+        <w:t>Information about the vendor</w:t>
       </w:r>
       <w:bookmarkEnd w:id="15"/>
-      <w:proofErr w:type="spellEnd"/>
       <w:r>
         <w:t xml:space="preserve"> </w:t>
       </w:r>
@@ -8382,19 +7923,11 @@
         </w:rPr>
         <w:t xml:space="preserve">of </w:t>
       </w:r>
-      <w:proofErr w:type="spellStart"/>
       <w:r>
         <w:rPr>
           <w:lang w:val="en-GB"/>
         </w:rPr>
-        <w:t>TouchStone</w:t>
-      </w:r>
-      <w:proofErr w:type="spellEnd"/>
-      <w:r>
-        <w:rPr>
-          <w:lang w:val="en-GB"/>
-        </w:rPr>
-        <w:t xml:space="preserve"> test</w:t>
+        <w:t>TouchStone test</w:t>
       </w:r>
       <w:r>
         <w:rPr>
@@ -8676,38 +8209,8 @@
                               <w:rPr>
                                 <w:lang w:val="en-US"/>
                               </w:rPr>
-                              <w:t xml:space="preserve"> test manager must document completion by continuous screen dumps (.</w:t>
+                              <w:t xml:space="preserve"> test manager must document completion by continuous screen dumps (.png/.jpeg) and/or files/log files (.xml/.json</w:t>
                             </w:r>
-                            <w:proofErr w:type="spellStart"/>
-                            <w:r>
-                              <w:rPr>
-                                <w:lang w:val="en-US"/>
-                              </w:rPr>
-                              <w:t>png</w:t>
-                            </w:r>
-                            <w:proofErr w:type="spellEnd"/>
-                            <w:r>
-                              <w:rPr>
-                                <w:lang w:val="en-US"/>
-                              </w:rPr>
-                              <w:t>/.jpeg) and/or files/log files (.xml</w:t>
-                            </w:r>
-                            <w:proofErr w:type="gramStart"/>
-                            <w:r>
-                              <w:rPr>
-                                <w:lang w:val="en-US"/>
-                              </w:rPr>
-                              <w:t>/.</w:t>
-                            </w:r>
-                            <w:proofErr w:type="spellStart"/>
-                            <w:r>
-                              <w:rPr>
-                                <w:lang w:val="en-US"/>
-                              </w:rPr>
-                              <w:t>json</w:t>
-                            </w:r>
-                            <w:proofErr w:type="spellEnd"/>
-                            <w:proofErr w:type="gramEnd"/>
                             <w:r>
                               <w:rPr>
                                 <w:lang w:val="en-US"/>
@@ -9156,7 +8659,7 @@
                               </w:rPr>
                               <w:t xml:space="preserve"> </w:t>
                             </w:r>
-                            <w:hyperlink r:id="rId28" w:history="1">
+                            <w:hyperlink r:id="rId23" w:history="1">
                               <w:r>
                                 <w:rPr>
                                   <w:rStyle w:val="Hyperlink"/>
@@ -9237,38 +8740,8 @@
                         <w:rPr>
                           <w:lang w:val="en-US"/>
                         </w:rPr>
-                        <w:t xml:space="preserve"> test manager must document completion by continuous screen dumps (.</w:t>
+                        <w:t xml:space="preserve"> test manager must document completion by continuous screen dumps (.png/.jpeg) and/or files/log files (.xml/.json</w:t>
                       </w:r>
-                      <w:proofErr w:type="spellStart"/>
-                      <w:r>
-                        <w:rPr>
-                          <w:lang w:val="en-US"/>
-                        </w:rPr>
-                        <w:t>png</w:t>
-                      </w:r>
-                      <w:proofErr w:type="spellEnd"/>
-                      <w:r>
-                        <w:rPr>
-                          <w:lang w:val="en-US"/>
-                        </w:rPr>
-                        <w:t>/.jpeg) and/or files/log files (.xml</w:t>
-                      </w:r>
-                      <w:proofErr w:type="gramStart"/>
-                      <w:r>
-                        <w:rPr>
-                          <w:lang w:val="en-US"/>
-                        </w:rPr>
-                        <w:t>/.</w:t>
-                      </w:r>
-                      <w:proofErr w:type="spellStart"/>
-                      <w:r>
-                        <w:rPr>
-                          <w:lang w:val="en-US"/>
-                        </w:rPr>
-                        <w:t>json</w:t>
-                      </w:r>
-                      <w:proofErr w:type="spellEnd"/>
-                      <w:proofErr w:type="gramEnd"/>
                       <w:r>
                         <w:rPr>
                           <w:lang w:val="en-US"/>
@@ -9717,7 +9190,7 @@
                         </w:rPr>
                         <w:t xml:space="preserve"> </w:t>
                       </w:r>
-                      <w:hyperlink r:id="rId29" w:history="1">
+                      <w:hyperlink r:id="rId24" w:history="1">
                         <w:r>
                           <w:rPr>
                             <w:rStyle w:val="Hyperlink"/>
@@ -10863,7 +10336,6 @@
                 <w:lang w:val="en-GB"/>
               </w:rPr>
             </w:pPr>
-            <w:proofErr w:type="spellStart"/>
             <w:r>
               <w:rPr>
                 <w:color w:val="3B3838" w:themeColor="background2" w:themeShade="40"/>
@@ -10871,9 +10343,8 @@
                 <w:szCs w:val="18"/>
                 <w:lang w:val="en-GB"/>
               </w:rPr>
-              <w:t>CareCommunication_Ex</w:t>
-            </w:r>
-            <w:proofErr w:type="spellEnd"/>
+              <w:t>CareCommunication_</w:t>
+            </w:r>
             <w:r>
               <w:rPr>
                 <w:color w:val="3B3838" w:themeColor="background2" w:themeShade="40"/>
@@ -10881,7 +10352,7 @@
                 <w:szCs w:val="18"/>
                 <w:lang w:val="en-GB"/>
               </w:rPr>
-              <w:t>_</w:t>
+              <w:t xml:space="preserve"> </w:t>
             </w:r>
             <w:r>
               <w:rPr>
@@ -10890,25 +10361,7 @@
                 <w:szCs w:val="18"/>
                 <w:lang w:val="en-GB"/>
               </w:rPr>
-              <w:t xml:space="preserve"> </w:t>
-            </w:r>
-            <w:r>
-              <w:rPr>
-                <w:color w:val="3B3838" w:themeColor="background2" w:themeShade="40"/>
-                <w:sz w:val="18"/>
-                <w:szCs w:val="18"/>
-                <w:lang w:val="en-GB"/>
-              </w:rPr>
-              <w:t>ne</w:t>
-            </w:r>
-            <w:r>
-              <w:rPr>
-                <w:color w:val="3B3838" w:themeColor="background2" w:themeShade="40"/>
-                <w:sz w:val="18"/>
-                <w:szCs w:val="18"/>
-                <w:lang w:val="en-GB"/>
-              </w:rPr>
-              <w:t>w-A</w:t>
+              <w:t>Ex_receive_A-new</w:t>
             </w:r>
           </w:p>
         </w:tc>
@@ -12104,7 +11557,7 @@
               </w:rPr>
               <w:t xml:space="preserve"> </w:t>
             </w:r>
-            <w:hyperlink r:id="rId30" w:history="1">
+            <w:hyperlink r:id="rId25" w:history="1">
               <w:r>
                 <w:rPr>
                   <w:rStyle w:val="Hyperlink"/>
@@ -12606,7 +12059,6 @@
                 <w:lang w:val="en-GB"/>
               </w:rPr>
             </w:pPr>
-            <w:proofErr w:type="spellStart"/>
             <w:r>
               <w:rPr>
                 <w:color w:val="3B3838" w:themeColor="background2" w:themeShade="40"/>
@@ -12614,9 +12066,8 @@
                 <w:szCs w:val="18"/>
                 <w:lang w:val="en-GB"/>
               </w:rPr>
-              <w:t>CareCommunication_Ex</w:t>
-            </w:r>
-            <w:proofErr w:type="spellEnd"/>
+              <w:t>CareCommunication_</w:t>
+            </w:r>
             <w:r>
               <w:rPr>
                 <w:color w:val="3B3838" w:themeColor="background2" w:themeShade="40"/>
@@ -12624,7 +12075,7 @@
                 <w:szCs w:val="18"/>
                 <w:lang w:val="en-GB"/>
               </w:rPr>
-              <w:t>_</w:t>
+              <w:t xml:space="preserve"> </w:t>
             </w:r>
             <w:r>
               <w:rPr>
@@ -12633,19 +12084,8 @@
                 <w:szCs w:val="18"/>
                 <w:lang w:val="en-GB"/>
               </w:rPr>
-              <w:t xml:space="preserve"> </w:t>
-            </w:r>
-            <w:proofErr w:type="gramStart"/>
-            <w:r>
-              <w:rPr>
-                <w:color w:val="3B3838" w:themeColor="background2" w:themeShade="40"/>
-                <w:sz w:val="18"/>
-                <w:szCs w:val="18"/>
-                <w:lang w:val="en-GB"/>
-              </w:rPr>
-              <w:t>reply-A</w:t>
-            </w:r>
-            <w:proofErr w:type="gramEnd"/>
+              <w:t>Ex_receive_B-reply</w:t>
+            </w:r>
           </w:p>
         </w:tc>
         <w:tc>
@@ -13936,7 +13376,7 @@
               </w:rPr>
               <w:t xml:space="preserve"> </w:t>
             </w:r>
-            <w:hyperlink r:id="rId31" w:history="1">
+            <w:hyperlink r:id="rId26" w:history="1">
               <w:r>
                 <w:rPr>
                   <w:rStyle w:val="Hyperlink"/>
@@ -14399,7 +13839,6 @@
                 <w:lang w:val="en-GB"/>
               </w:rPr>
             </w:pPr>
-            <w:proofErr w:type="spellStart"/>
             <w:r>
               <w:rPr>
                 <w:color w:val="3B3838" w:themeColor="background2" w:themeShade="40"/>
@@ -14407,9 +13846,8 @@
                 <w:szCs w:val="18"/>
                 <w:lang w:val="en-GB"/>
               </w:rPr>
-              <w:t>CareCommunication_Ex</w:t>
-            </w:r>
-            <w:proofErr w:type="spellEnd"/>
+              <w:t>CareCommunication_</w:t>
+            </w:r>
             <w:r>
               <w:rPr>
                 <w:color w:val="3B3838" w:themeColor="background2" w:themeShade="40"/>
@@ -14417,7 +13855,7 @@
                 <w:szCs w:val="18"/>
                 <w:lang w:val="en-GB"/>
               </w:rPr>
-              <w:t>_</w:t>
+              <w:t xml:space="preserve"> </w:t>
             </w:r>
             <w:r>
               <w:rPr>
@@ -14426,16 +13864,7 @@
                 <w:szCs w:val="18"/>
                 <w:lang w:val="en-GB"/>
               </w:rPr>
-              <w:t xml:space="preserve"> </w:t>
-            </w:r>
-            <w:r>
-              <w:rPr>
-                <w:color w:val="3B3838" w:themeColor="background2" w:themeShade="40"/>
-                <w:sz w:val="18"/>
-                <w:szCs w:val="18"/>
-                <w:lang w:val="en-GB"/>
-              </w:rPr>
-              <w:t>forward-A</w:t>
+              <w:t>Ex_receive_C-forward</w:t>
             </w:r>
           </w:p>
         </w:tc>
@@ -15689,7 +15118,7 @@
               </w:rPr>
               <w:t xml:space="preserve"> </w:t>
             </w:r>
-            <w:hyperlink r:id="rId32" w:history="1">
+            <w:hyperlink r:id="rId27" w:history="1">
               <w:r>
                 <w:rPr>
                   <w:rStyle w:val="Hyperlink"/>
@@ -16166,7 +15595,6 @@
                 <w:lang w:val="en-GB"/>
               </w:rPr>
             </w:pPr>
-            <w:proofErr w:type="spellStart"/>
             <w:r>
               <w:rPr>
                 <w:color w:val="3B3838" w:themeColor="background2" w:themeShade="40"/>
@@ -16174,9 +15602,8 @@
                 <w:szCs w:val="18"/>
                 <w:lang w:val="en-GB"/>
               </w:rPr>
-              <w:t>CareCommunication_Ex</w:t>
-            </w:r>
-            <w:proofErr w:type="spellEnd"/>
+              <w:t>CareCommunication_</w:t>
+            </w:r>
             <w:r>
               <w:rPr>
                 <w:color w:val="3B3838" w:themeColor="background2" w:themeShade="40"/>
@@ -16184,7 +15611,7 @@
                 <w:szCs w:val="18"/>
                 <w:lang w:val="en-GB"/>
               </w:rPr>
-              <w:t>_</w:t>
+              <w:t xml:space="preserve"> </w:t>
             </w:r>
             <w:r>
               <w:rPr>
@@ -16193,25 +15620,7 @@
                 <w:szCs w:val="18"/>
                 <w:lang w:val="en-GB"/>
               </w:rPr>
-              <w:t xml:space="preserve"> </w:t>
-            </w:r>
-            <w:r>
-              <w:rPr>
-                <w:color w:val="3B3838" w:themeColor="background2" w:themeShade="40"/>
-                <w:sz w:val="18"/>
-                <w:szCs w:val="18"/>
-                <w:lang w:val="en-GB"/>
-              </w:rPr>
-              <w:t>Tek-new-</w:t>
-            </w:r>
-            <w:r>
-              <w:rPr>
-                <w:color w:val="3B3838" w:themeColor="background2" w:themeShade="40"/>
-                <w:sz w:val="18"/>
-                <w:szCs w:val="18"/>
-                <w:lang w:val="en-GB"/>
-              </w:rPr>
-              <w:t>priority</w:t>
+              <w:t>Ex_receive_D-TEK_new_priority</w:t>
             </w:r>
           </w:p>
         </w:tc>
@@ -16646,7 +16055,6 @@
                 <w:lang w:val="en-GB"/>
               </w:rPr>
             </w:pPr>
-            <w:proofErr w:type="spellStart"/>
             <w:r>
               <w:rPr>
                 <w:color w:val="3B3838" w:themeColor="background2" w:themeShade="40"/>
@@ -16654,9 +16062,8 @@
                 <w:szCs w:val="18"/>
                 <w:lang w:val="en-GB"/>
               </w:rPr>
-              <w:t>CareCommunication_Ex</w:t>
-            </w:r>
-            <w:proofErr w:type="spellEnd"/>
+              <w:t>CareCommunication_</w:t>
+            </w:r>
             <w:r>
               <w:rPr>
                 <w:color w:val="3B3838" w:themeColor="background2" w:themeShade="40"/>
@@ -16664,7 +16071,7 @@
                 <w:szCs w:val="18"/>
                 <w:lang w:val="en-GB"/>
               </w:rPr>
-              <w:t>_</w:t>
+              <w:t xml:space="preserve"> </w:t>
             </w:r>
             <w:r>
               <w:rPr>
@@ -16673,28 +16080,8 @@
                 <w:szCs w:val="18"/>
                 <w:lang w:val="en-GB"/>
               </w:rPr>
-              <w:t xml:space="preserve"> </w:t>
-            </w:r>
-            <w:r>
-              <w:rPr>
-                <w:color w:val="3B3838" w:themeColor="background2" w:themeShade="40"/>
-                <w:sz w:val="18"/>
-                <w:szCs w:val="18"/>
-                <w:lang w:val="en-GB"/>
-              </w:rPr>
-              <w:t>Tek-new-</w:t>
-            </w:r>
-            <w:proofErr w:type="spellStart"/>
-            <w:r>
-              <w:rPr>
-                <w:color w:val="3B3838" w:themeColor="background2" w:themeShade="40"/>
-                <w:sz w:val="18"/>
-                <w:szCs w:val="18"/>
-                <w:lang w:val="en-GB"/>
-              </w:rPr>
-              <w:t>noOrgName</w:t>
-            </w:r>
-            <w:proofErr w:type="spellEnd"/>
+              <w:t>Ex_receive_E-tek-new-noOrgName</w:t>
+            </w:r>
           </w:p>
         </w:tc>
         <w:tc>
@@ -17080,7 +16467,6 @@
                 <w:lang w:val="en-GB"/>
               </w:rPr>
             </w:pPr>
-            <w:proofErr w:type="spellStart"/>
             <w:r>
               <w:rPr>
                 <w:color w:val="3B3838" w:themeColor="background2" w:themeShade="40"/>
@@ -17088,9 +16474,8 @@
                 <w:szCs w:val="18"/>
                 <w:lang w:val="en-GB"/>
               </w:rPr>
-              <w:t>CareCommunication_Ex</w:t>
-            </w:r>
-            <w:proofErr w:type="spellEnd"/>
+              <w:t>CareCommunication_</w:t>
+            </w:r>
             <w:r>
               <w:rPr>
                 <w:color w:val="3B3838" w:themeColor="background2" w:themeShade="40"/>
@@ -17098,7 +16483,7 @@
                 <w:szCs w:val="18"/>
                 <w:lang w:val="en-GB"/>
               </w:rPr>
-              <w:t>_</w:t>
+              <w:t xml:space="preserve"> </w:t>
             </w:r>
             <w:r>
               <w:rPr>
@@ -17107,16 +16492,7 @@
                 <w:szCs w:val="18"/>
                 <w:lang w:val="en-GB"/>
               </w:rPr>
-              <w:t xml:space="preserve"> </w:t>
-            </w:r>
-            <w:r>
-              <w:rPr>
-                <w:color w:val="3B3838" w:themeColor="background2" w:themeShade="40"/>
-                <w:sz w:val="18"/>
-                <w:szCs w:val="18"/>
-                <w:lang w:val="en-GB"/>
-              </w:rPr>
-              <w:t>Tek-new-xml</w:t>
+              <w:t>_receive_F-tek-new-xml</w:t>
             </w:r>
           </w:p>
         </w:tc>
@@ -17268,7 +16644,6 @@
                 <w:lang w:val="en-GB"/>
               </w:rPr>
             </w:pPr>
-            <w:proofErr w:type="spellStart"/>
             <w:r>
               <w:rPr>
                 <w:color w:val="3B3838" w:themeColor="background2" w:themeShade="40"/>
@@ -17276,9 +16651,8 @@
                 <w:szCs w:val="18"/>
                 <w:lang w:val="en-GB"/>
               </w:rPr>
-              <w:t>CareCommunication_Ex</w:t>
-            </w:r>
-            <w:proofErr w:type="spellEnd"/>
+              <w:t>CareCommunication_</w:t>
+            </w:r>
             <w:r>
               <w:rPr>
                 <w:color w:val="3B3838" w:themeColor="background2" w:themeShade="40"/>
@@ -17286,7 +16660,7 @@
                 <w:szCs w:val="18"/>
                 <w:lang w:val="en-GB"/>
               </w:rPr>
-              <w:t>_</w:t>
+              <w:t xml:space="preserve"> </w:t>
             </w:r>
             <w:r>
               <w:rPr>
@@ -17295,28 +16669,8 @@
                 <w:szCs w:val="18"/>
                 <w:lang w:val="en-GB"/>
               </w:rPr>
-              <w:t xml:space="preserve"> </w:t>
-            </w:r>
-            <w:r>
-              <w:rPr>
-                <w:color w:val="3B3838" w:themeColor="background2" w:themeShade="40"/>
-                <w:sz w:val="18"/>
-                <w:szCs w:val="18"/>
-                <w:lang w:val="en-GB"/>
-              </w:rPr>
-              <w:t>Tek-new-</w:t>
-            </w:r>
-            <w:proofErr w:type="spellStart"/>
-            <w:r>
-              <w:rPr>
-                <w:color w:val="3B3838" w:themeColor="background2" w:themeShade="40"/>
-                <w:sz w:val="18"/>
-                <w:szCs w:val="18"/>
-                <w:lang w:val="en-GB"/>
-              </w:rPr>
-              <w:t>json</w:t>
-            </w:r>
-            <w:proofErr w:type="spellEnd"/>
+              <w:t>Ex_receive_G-tek-new-json</w:t>
+            </w:r>
           </w:p>
         </w:tc>
         <w:tc>
@@ -17436,14 +16790,12 @@
         <w:lastRenderedPageBreak/>
         <w:t xml:space="preserve">Parallel sent </w:t>
       </w:r>
-      <w:proofErr w:type="spellStart"/>
       <w:r>
         <w:rPr>
           <w:lang w:val="en-GB"/>
         </w:rPr>
         <w:t>CareCommunications</w:t>
       </w:r>
-      <w:proofErr w:type="spellEnd"/>
     </w:p>
     <w:p>
       <w:pPr>
@@ -17509,14 +16861,7 @@
         <w:rPr>
           <w:lang w:val="en-GB"/>
         </w:rPr>
-        <w:t xml:space="preserve"> </w:t>
-      </w:r>
-      <w:proofErr w:type="gramStart"/>
-      <w:r>
-        <w:rPr>
-          <w:lang w:val="en-GB"/>
-        </w:rPr>
-        <w:t xml:space="preserve">more or less </w:t>
+        <w:t xml:space="preserve"> more or less </w:t>
       </w:r>
       <w:r>
         <w:rPr>
@@ -17524,7 +16869,6 @@
         </w:rPr>
         <w:t>synchronous</w:t>
       </w:r>
-      <w:proofErr w:type="gramEnd"/>
       <w:r>
         <w:rPr>
           <w:lang w:val="en-GB"/>
@@ -17559,16 +16903,8 @@
         <w:rPr>
           <w:lang w:val="en-GB"/>
         </w:rPr>
-        <w:t xml:space="preserve"> </w:t>
+        <w:t xml:space="preserve"> CareCommunications</w:t>
       </w:r>
-      <w:proofErr w:type="spellStart"/>
-      <w:r>
-        <w:rPr>
-          <w:lang w:val="en-GB"/>
-        </w:rPr>
-        <w:t>CareCommunications</w:t>
-      </w:r>
-      <w:proofErr w:type="spellEnd"/>
       <w:r>
         <w:rPr>
           <w:lang w:val="en-GB"/>
@@ -17860,13 +17196,20 @@
             <w:pPr>
               <w:widowControl w:val="0"/>
               <w:rPr>
+                <w:sz w:val="21"/>
+                <w:szCs w:val="21"/>
+                <w:lang w:val="en-GB"/>
+              </w:rPr>
+            </w:pPr>
+            <w:r>
+              <w:rPr>
                 <w:color w:val="3B3838" w:themeColor="background2" w:themeShade="40"/>
                 <w:sz w:val="18"/>
                 <w:szCs w:val="18"/>
                 <w:lang w:val="en-GB"/>
               </w:rPr>
-            </w:pPr>
-            <w:proofErr w:type="spellStart"/>
+              <w:t>CareCommunication_</w:t>
+            </w:r>
             <w:r>
               <w:rPr>
                 <w:color w:val="3B3838" w:themeColor="background2" w:themeShade="40"/>
@@ -17874,9 +17217,8 @@
                 <w:szCs w:val="18"/>
                 <w:lang w:val="en-GB"/>
               </w:rPr>
-              <w:t>CareCommunication_Ex</w:t>
-            </w:r>
-            <w:proofErr w:type="spellEnd"/>
+              <w:t xml:space="preserve"> </w:t>
+            </w:r>
             <w:r>
               <w:rPr>
                 <w:color w:val="3B3838" w:themeColor="background2" w:themeShade="40"/>
@@ -17884,7 +17226,7 @@
                 <w:szCs w:val="18"/>
                 <w:lang w:val="en-GB"/>
               </w:rPr>
-              <w:t>_</w:t>
+              <w:t>Ex_receive_H-tek-new-parallel</w:t>
             </w:r>
             <w:r>
               <w:rPr>
@@ -17902,7 +17244,7 @@
                 <w:szCs w:val="18"/>
                 <w:lang w:val="en-GB"/>
               </w:rPr>
-              <w:t>Tek-</w:t>
+              <w:t>CareCommunication_</w:t>
             </w:r>
             <w:r>
               <w:rPr>
@@ -17911,7 +17253,7 @@
                 <w:szCs w:val="18"/>
                 <w:lang w:val="en-GB"/>
               </w:rPr>
-              <w:t>new</w:t>
+              <w:t xml:space="preserve"> </w:t>
             </w:r>
             <w:r>
               <w:rPr>
@@ -17920,19 +17262,8 @@
                 <w:szCs w:val="18"/>
                 <w:lang w:val="en-GB"/>
               </w:rPr>
-              <w:t>-parallel-A</w:t>
-            </w:r>
-          </w:p>
-          <w:p>
-            <w:pPr>
-              <w:widowControl w:val="0"/>
-              <w:rPr>
-                <w:sz w:val="21"/>
-                <w:szCs w:val="21"/>
-                <w:lang w:val="en-GB"/>
-              </w:rPr>
-            </w:pPr>
-            <w:proofErr w:type="spellStart"/>
+              <w:t>Ex_receive_</w:t>
+            </w:r>
             <w:r>
               <w:rPr>
                 <w:color w:val="3B3838" w:themeColor="background2" w:themeShade="40"/>
@@ -17940,9 +17271,8 @@
                 <w:szCs w:val="18"/>
                 <w:lang w:val="en-GB"/>
               </w:rPr>
-              <w:t>CareCommunication_Ex</w:t>
-            </w:r>
-            <w:proofErr w:type="spellEnd"/>
+              <w:t>I</w:t>
+            </w:r>
             <w:r>
               <w:rPr>
                 <w:color w:val="3B3838" w:themeColor="background2" w:themeShade="40"/>
@@ -17950,7 +17280,7 @@
                 <w:szCs w:val="18"/>
                 <w:lang w:val="en-GB"/>
               </w:rPr>
-              <w:t>_ Tek-</w:t>
+              <w:t>-tek-</w:t>
             </w:r>
             <w:r>
               <w:rPr>
@@ -17968,7 +17298,7 @@
                 <w:szCs w:val="18"/>
                 <w:lang w:val="en-GB"/>
               </w:rPr>
-              <w:t>-parallel-B</w:t>
+              <w:t>-parallel</w:t>
             </w:r>
           </w:p>
         </w:tc>
@@ -18000,25 +17330,7 @@
                 <w:szCs w:val="21"/>
                 <w:lang w:val="en-GB"/>
               </w:rPr>
-              <w:t xml:space="preserve">has loaded the test data </w:t>
-            </w:r>
-            <w:proofErr w:type="gramStart"/>
-            <w:r>
-              <w:rPr>
-                <w:sz w:val="21"/>
-                <w:szCs w:val="21"/>
-                <w:lang w:val="en-GB"/>
-              </w:rPr>
-              <w:t>and also</w:t>
-            </w:r>
-            <w:proofErr w:type="gramEnd"/>
-            <w:r>
-              <w:rPr>
-                <w:sz w:val="21"/>
-                <w:szCs w:val="21"/>
-                <w:lang w:val="en-GB"/>
-              </w:rPr>
-              <w:t xml:space="preserve"> sent a reply.</w:t>
+              <w:t>has loaded the test data and also sent a reply.</w:t>
             </w:r>
           </w:p>
         </w:tc>
@@ -18701,31 +18013,7 @@
                 <w:szCs w:val="21"/>
                 <w:lang w:val="en-GB"/>
               </w:rPr>
-              <w:t xml:space="preserve">Demonstrate that the SUT </w:t>
-            </w:r>
-            <w:r>
-              <w:rPr>
-                <w:sz w:val="21"/>
-                <w:szCs w:val="21"/>
-                <w:lang w:val="en-GB"/>
-              </w:rPr>
-              <w:t>displays the messages in correct order</w:t>
-            </w:r>
-            <w:r>
-              <w:rPr>
-                <w:sz w:val="21"/>
-                <w:szCs w:val="21"/>
-                <w:lang w:val="en-GB"/>
-              </w:rPr>
-              <w:t>, meaning</w:t>
-            </w:r>
-            <w:r>
-              <w:rPr>
-                <w:sz w:val="21"/>
-                <w:szCs w:val="21"/>
-                <w:lang w:val="en-GB"/>
-              </w:rPr>
-              <w:t xml:space="preserve"> </w:t>
+              <w:t xml:space="preserve">Demonstrate that the SUT displays the messages in correct order, meaning </w:t>
             </w:r>
             <w:r>
               <w:rPr>
@@ -18757,23 +18045,7 @@
                 <w:szCs w:val="21"/>
                 <w:lang w:val="en-GB"/>
               </w:rPr>
-              <w:t>, w</w:t>
-            </w:r>
-            <w:r>
-              <w:rPr>
-                <w:sz w:val="21"/>
-                <w:szCs w:val="21"/>
-                <w:lang w:val="en-GB"/>
-              </w:rPr>
-              <w:t>hen load</w:t>
-            </w:r>
-            <w:r>
-              <w:rPr>
-                <w:sz w:val="21"/>
-                <w:szCs w:val="21"/>
-                <w:lang w:val="en-GB"/>
-              </w:rPr>
-              <w:t>ing the parallel messages.</w:t>
+              <w:t>, when loading the parallel messages.</w:t>
             </w:r>
           </w:p>
         </w:tc>
@@ -18813,15 +18085,7 @@
                 <w:szCs w:val="21"/>
                 <w:lang w:val="en-GB"/>
               </w:rPr>
-              <w:t xml:space="preserve">The user </w:t>
-            </w:r>
-            <w:r>
-              <w:rPr>
-                <w:sz w:val="21"/>
-                <w:szCs w:val="21"/>
-                <w:lang w:val="en-GB"/>
-              </w:rPr>
-              <w:t xml:space="preserve">sees the replies in correct order in the user interface. </w:t>
+              <w:t xml:space="preserve">The user sees the replies in correct order in the user interface. </w:t>
             </w:r>
           </w:p>
         </w:tc>
@@ -18856,6 +18120,36 @@
                 <w:lang w:val="en-US"/>
               </w:rPr>
             </w:pPr>
+            <w:sdt>
+              <w:sdtPr>
+                <w:rPr>
+                  <w:rFonts w:cstheme="minorHAnsi"/>
+                </w:rPr>
+                <w:alias w:val="MedCom vurdering"/>
+                <w:tag w:val="MedCom vurdering"/>
+                <w:id w:val="-1888713019"/>
+                <w:placeholder>
+                  <w:docPart w:val="69AE998D47364A06A2BD7AF17029DB7A"/>
+                </w:placeholder>
+                <w:dropDownList>
+                  <w:listItem w:value="Vælg"/>
+                  <w:listItem w:displayText="F1" w:value="F1"/>
+                  <w:listItem w:displayText="F2" w:value="F2"/>
+                  <w:listItem w:displayText="F3" w:value="F3"/>
+                  <w:listItem w:displayText="F4" w:value="F4"/>
+                  <w:listItem w:displayText="OK" w:value="OK"/>
+                  <w:listItem w:displayText="Ej relevant" w:value="Ej relevant"/>
+                </w:dropDownList>
+              </w:sdtPr>
+              <w:sdtContent>
+                <w:r>
+                  <w:rPr>
+                    <w:rStyle w:val="Pladsholdertekst"/>
+                  </w:rPr>
+                  <w:t>Choose</w:t>
+                </w:r>
+              </w:sdtContent>
+            </w:sdt>
           </w:p>
         </w:tc>
       </w:tr>
@@ -18899,39 +18193,7 @@
                 <w:szCs w:val="21"/>
                 <w:lang w:val="en-GB"/>
               </w:rPr>
-              <w:t xml:space="preserve">Demonstrate that </w:t>
-            </w:r>
-            <w:r>
-              <w:rPr>
-                <w:sz w:val="21"/>
-                <w:szCs w:val="21"/>
-                <w:lang w:val="en-GB"/>
-              </w:rPr>
-              <w:t>the user</w:t>
-            </w:r>
-            <w:r>
-              <w:rPr>
-                <w:sz w:val="21"/>
-                <w:szCs w:val="21"/>
-                <w:lang w:val="en-GB"/>
-              </w:rPr>
-              <w:t xml:space="preserve"> can continue the </w:t>
-            </w:r>
-            <w:r>
-              <w:rPr>
-                <w:sz w:val="21"/>
-                <w:szCs w:val="21"/>
-                <w:lang w:val="en-GB"/>
-              </w:rPr>
-              <w:t xml:space="preserve">communication in the </w:t>
-            </w:r>
-            <w:r>
-              <w:rPr>
-                <w:sz w:val="21"/>
-                <w:szCs w:val="21"/>
-                <w:lang w:val="en-GB"/>
-              </w:rPr>
-              <w:t xml:space="preserve">message thread by </w:t>
+              <w:t xml:space="preserve">Demonstrate that the user can </w:t>
             </w:r>
             <w:r>
               <w:rPr>
@@ -18940,55 +18202,7 @@
                 <w:lang w:val="en-GB"/>
               </w:rPr>
               <w:lastRenderedPageBreak/>
-              <w:t xml:space="preserve">sending </w:t>
-            </w:r>
-            <w:r>
-              <w:rPr>
-                <w:sz w:val="21"/>
-                <w:szCs w:val="21"/>
-                <w:lang w:val="en-GB"/>
-              </w:rPr>
-              <w:t xml:space="preserve">or receiving </w:t>
-            </w:r>
-            <w:r>
-              <w:rPr>
-                <w:sz w:val="21"/>
-                <w:szCs w:val="21"/>
-                <w:lang w:val="en-GB"/>
-              </w:rPr>
-              <w:t xml:space="preserve">a </w:t>
-            </w:r>
-            <w:r>
-              <w:rPr>
-                <w:sz w:val="21"/>
-                <w:szCs w:val="21"/>
-                <w:lang w:val="en-GB"/>
-              </w:rPr>
-              <w:t xml:space="preserve">new </w:t>
-            </w:r>
-            <w:r>
-              <w:rPr>
-                <w:sz w:val="21"/>
-                <w:szCs w:val="21"/>
-                <w:lang w:val="en-GB"/>
-              </w:rPr>
-              <w:t xml:space="preserve">reply to the </w:t>
-            </w:r>
-            <w:r>
-              <w:rPr>
-                <w:sz w:val="21"/>
-                <w:szCs w:val="21"/>
-                <w:lang w:val="en-GB"/>
-              </w:rPr>
-              <w:t>most recently received message</w:t>
-            </w:r>
-            <w:r>
-              <w:rPr>
-                <w:sz w:val="21"/>
-                <w:szCs w:val="21"/>
-                <w:lang w:val="en-GB"/>
-              </w:rPr>
-              <w:t>.</w:t>
+              <w:t>continue the communication in the message thread by sending or receiving a new reply to the most recently received message.</w:t>
             </w:r>
           </w:p>
         </w:tc>
@@ -19028,63 +18242,16 @@
                 <w:szCs w:val="21"/>
                 <w:lang w:val="en-GB"/>
               </w:rPr>
-              <w:t>T</w:t>
-            </w:r>
-            <w:r>
-              <w:rPr>
-                <w:sz w:val="21"/>
-                <w:szCs w:val="21"/>
-                <w:lang w:val="en-GB"/>
-              </w:rPr>
-              <w:t>he user</w:t>
-            </w:r>
-            <w:r>
-              <w:rPr>
-                <w:sz w:val="21"/>
-                <w:szCs w:val="21"/>
-                <w:lang w:val="en-GB"/>
-              </w:rPr>
-              <w:t xml:space="preserve"> </w:t>
-            </w:r>
-            <w:r>
-              <w:rPr>
-                <w:sz w:val="21"/>
-                <w:szCs w:val="21"/>
-                <w:lang w:val="en-GB"/>
-              </w:rPr>
-              <w:t xml:space="preserve">can continue the communication </w:t>
-            </w:r>
-            <w:r>
-              <w:rPr>
-                <w:sz w:val="21"/>
-                <w:szCs w:val="21"/>
-                <w:lang w:val="en-GB"/>
-              </w:rPr>
-              <w:t xml:space="preserve">in </w:t>
-            </w:r>
-            <w:r>
-              <w:rPr>
-                <w:sz w:val="21"/>
-                <w:szCs w:val="21"/>
-                <w:lang w:val="en-GB"/>
-              </w:rPr>
-              <w:t xml:space="preserve">the </w:t>
-            </w:r>
-            <w:r>
-              <w:rPr>
-                <w:sz w:val="21"/>
-                <w:szCs w:val="21"/>
-                <w:lang w:val="en-GB"/>
-              </w:rPr>
-              <w:t>thread</w:t>
-            </w:r>
-            <w:r>
-              <w:rPr>
-                <w:sz w:val="21"/>
-                <w:szCs w:val="21"/>
-                <w:lang w:val="en-GB"/>
-              </w:rPr>
-              <w:t>.</w:t>
+              <w:t xml:space="preserve">The user can continue the </w:t>
+            </w:r>
+            <w:r>
+              <w:rPr>
+                <w:sz w:val="21"/>
+                <w:szCs w:val="21"/>
+                <w:lang w:val="en-GB"/>
+              </w:rPr>
+              <w:lastRenderedPageBreak/>
+              <w:t>communication in the thread.</w:t>
             </w:r>
           </w:p>
         </w:tc>
@@ -19119,6 +18286,36 @@
                 <w:lang w:val="en-US"/>
               </w:rPr>
             </w:pPr>
+            <w:sdt>
+              <w:sdtPr>
+                <w:rPr>
+                  <w:rFonts w:cstheme="minorHAnsi"/>
+                </w:rPr>
+                <w:alias w:val="MedCom vurdering"/>
+                <w:tag w:val="MedCom vurdering"/>
+                <w:id w:val="-1675092991"/>
+                <w:placeholder>
+                  <w:docPart w:val="BBFF8B39CD6B4FE6952AC15BA76D7876"/>
+                </w:placeholder>
+                <w:dropDownList>
+                  <w:listItem w:value="Vælg"/>
+                  <w:listItem w:displayText="F1" w:value="F1"/>
+                  <w:listItem w:displayText="F2" w:value="F2"/>
+                  <w:listItem w:displayText="F3" w:value="F3"/>
+                  <w:listItem w:displayText="F4" w:value="F4"/>
+                  <w:listItem w:displayText="OK" w:value="OK"/>
+                  <w:listItem w:displayText="Ej relevant" w:value="Ej relevant"/>
+                </w:dropDownList>
+              </w:sdtPr>
+              <w:sdtContent>
+                <w:r>
+                  <w:rPr>
+                    <w:rStyle w:val="Pladsholdertekst"/>
+                  </w:rPr>
+                  <w:t>Choose</w:t>
+                </w:r>
+              </w:sdtContent>
+            </w:sdt>
           </w:p>
         </w:tc>
       </w:tr>
@@ -19716,25 +18913,7 @@
                 <w:szCs w:val="21"/>
                 <w:lang w:val="en-GB"/>
               </w:rPr>
-              <w:t xml:space="preserve">Load test data and demonstrate that the SUT sends a FHIR Acknowledgement in return (DK: </w:t>
-            </w:r>
-            <w:proofErr w:type="spellStart"/>
-            <w:r>
-              <w:rPr>
-                <w:sz w:val="21"/>
-                <w:szCs w:val="21"/>
-                <w:lang w:val="en-GB"/>
-              </w:rPr>
-              <w:t>Kvittering</w:t>
-            </w:r>
-            <w:proofErr w:type="spellEnd"/>
-            <w:r>
-              <w:rPr>
-                <w:sz w:val="21"/>
-                <w:szCs w:val="21"/>
-                <w:lang w:val="en-GB"/>
-              </w:rPr>
-              <w:t>).</w:t>
+              <w:t>Load test data and demonstrate that the SUT sends a FHIR Acknowledgement in return (DK: Kvittering).</w:t>
             </w:r>
           </w:p>
           <w:p>
@@ -19762,7 +18941,6 @@
                 <w:lang w:val="en-GB"/>
               </w:rPr>
             </w:pPr>
-            <w:proofErr w:type="spellStart"/>
             <w:r>
               <w:rPr>
                 <w:color w:val="3B3838" w:themeColor="background2" w:themeShade="40"/>
@@ -19770,9 +18948,8 @@
                 <w:szCs w:val="18"/>
                 <w:lang w:val="en-GB"/>
               </w:rPr>
-              <w:t>CareCommunication_Ex</w:t>
-            </w:r>
-            <w:proofErr w:type="spellEnd"/>
+              <w:t>CareCommunication_</w:t>
+            </w:r>
             <w:r>
               <w:rPr>
                 <w:color w:val="3B3838" w:themeColor="background2" w:themeShade="40"/>
@@ -19780,7 +18957,7 @@
                 <w:szCs w:val="18"/>
                 <w:lang w:val="en-GB"/>
               </w:rPr>
-              <w:t>_</w:t>
+              <w:t xml:space="preserve"> </w:t>
             </w:r>
             <w:r>
               <w:rPr>
@@ -19789,16 +18966,7 @@
                 <w:szCs w:val="18"/>
                 <w:lang w:val="en-GB"/>
               </w:rPr>
-              <w:t xml:space="preserve"> </w:t>
-            </w:r>
-            <w:r>
-              <w:rPr>
-                <w:color w:val="3B3838" w:themeColor="background2" w:themeShade="40"/>
-                <w:sz w:val="18"/>
-                <w:szCs w:val="18"/>
-                <w:lang w:val="en-GB"/>
-              </w:rPr>
-              <w:t>Tek-new-ack</w:t>
+              <w:t>Ex_receive_J-tek-new</w:t>
             </w:r>
           </w:p>
         </w:tc>
@@ -19822,25 +18990,7 @@
                 <w:szCs w:val="21"/>
                 <w:lang w:val="en-GB"/>
               </w:rPr>
-              <w:t xml:space="preserve">SUT returns a FHIR Acknowledgement (DK: </w:t>
-            </w:r>
-            <w:proofErr w:type="spellStart"/>
-            <w:r>
-              <w:rPr>
-                <w:sz w:val="21"/>
-                <w:szCs w:val="21"/>
-                <w:lang w:val="en-GB"/>
-              </w:rPr>
-              <w:t>Kvittering</w:t>
-            </w:r>
-            <w:proofErr w:type="spellEnd"/>
-            <w:r>
-              <w:rPr>
-                <w:sz w:val="21"/>
-                <w:szCs w:val="21"/>
-                <w:lang w:val="en-GB"/>
-              </w:rPr>
-              <w:t>)</w:t>
+              <w:t>SUT returns a FHIR Acknowledgement (DK: Kvittering)</w:t>
             </w:r>
           </w:p>
         </w:tc>
@@ -20366,7 +19516,7 @@
                 <w:szCs w:val="21"/>
                 <w:lang w:val="en-GB"/>
               </w:rPr>
-              <w:t xml:space="preserve"> to a new CareCommunication, and demonstrate that the </w:t>
+              <w:t xml:space="preserve"> to a new </w:t>
             </w:r>
             <w:r>
               <w:rPr>
@@ -20375,7 +19525,7 @@
                 <w:lang w:val="en-GB"/>
               </w:rPr>
               <w:lastRenderedPageBreak/>
-              <w:t xml:space="preserve">message appears as </w:t>
+              <w:t xml:space="preserve">CareCommunication, and demonstrate that the message appears as </w:t>
             </w:r>
             <w:r>
               <w:rPr>
@@ -20505,7 +19655,6 @@
                 <w:lang w:val="en-GB"/>
               </w:rPr>
             </w:pPr>
-            <w:proofErr w:type="spellStart"/>
             <w:r>
               <w:rPr>
                 <w:color w:val="3B3838" w:themeColor="background2" w:themeShade="40"/>
@@ -20514,9 +19663,8 @@
                 <w:lang w:val="en-GB"/>
               </w:rPr>
               <w:lastRenderedPageBreak/>
-              <w:t>CareCommunication_Ex</w:t>
-            </w:r>
-            <w:proofErr w:type="spellEnd"/>
+              <w:t>CareCommunication_</w:t>
+            </w:r>
             <w:r>
               <w:rPr>
                 <w:color w:val="3B3838" w:themeColor="background2" w:themeShade="40"/>
@@ -20524,7 +19672,7 @@
                 <w:szCs w:val="18"/>
                 <w:lang w:val="en-GB"/>
               </w:rPr>
-              <w:t>_</w:t>
+              <w:t xml:space="preserve"> </w:t>
             </w:r>
             <w:r>
               <w:rPr>
@@ -20533,16 +19681,7 @@
                 <w:szCs w:val="18"/>
                 <w:lang w:val="en-GB"/>
               </w:rPr>
-              <w:t xml:space="preserve"> </w:t>
-            </w:r>
-            <w:r>
-              <w:rPr>
-                <w:color w:val="3B3838" w:themeColor="background2" w:themeShade="40"/>
-                <w:sz w:val="18"/>
-                <w:szCs w:val="18"/>
-                <w:lang w:val="en-GB"/>
-              </w:rPr>
-              <w:t>Tek-reply-order-C</w:t>
+              <w:t>Ex_receive_K-tek-reply-order</w:t>
             </w:r>
           </w:p>
         </w:tc>
@@ -20630,7 +19769,16 @@
                 <w:szCs w:val="21"/>
                 <w:lang w:val="en-GB"/>
               </w:rPr>
-              <w:t xml:space="preserve"> the message segment in the same message thread as the reply</w:t>
+              <w:t xml:space="preserve"> the message segment in </w:t>
+            </w:r>
+            <w:r>
+              <w:rPr>
+                <w:sz w:val="21"/>
+                <w:szCs w:val="21"/>
+                <w:lang w:val="en-GB"/>
+              </w:rPr>
+              <w:lastRenderedPageBreak/>
+              <w:t>the same message thread as the reply</w:t>
             </w:r>
             <w:r>
               <w:rPr>
@@ -20872,7 +20020,6 @@
                 <w:lang w:val="en-GB"/>
               </w:rPr>
             </w:pPr>
-            <w:proofErr w:type="spellStart"/>
             <w:r>
               <w:rPr>
                 <w:color w:val="3B3838" w:themeColor="background2" w:themeShade="40"/>
@@ -20880,9 +20027,8 @@
                 <w:szCs w:val="18"/>
                 <w:lang w:val="en-GB"/>
               </w:rPr>
-              <w:t>CareCommunication_Ex</w:t>
-            </w:r>
-            <w:proofErr w:type="spellEnd"/>
+              <w:t>CareCommunication_</w:t>
+            </w:r>
             <w:r>
               <w:rPr>
                 <w:color w:val="3B3838" w:themeColor="background2" w:themeShade="40"/>
@@ -20890,7 +20036,7 @@
                 <w:szCs w:val="18"/>
                 <w:lang w:val="en-GB"/>
               </w:rPr>
-              <w:t>_</w:t>
+              <w:t xml:space="preserve"> </w:t>
             </w:r>
             <w:r>
               <w:rPr>
@@ -20899,16 +20045,7 @@
                 <w:szCs w:val="18"/>
                 <w:lang w:val="en-GB"/>
               </w:rPr>
-              <w:t xml:space="preserve"> </w:t>
-            </w:r>
-            <w:r>
-              <w:rPr>
-                <w:color w:val="3B3838" w:themeColor="background2" w:themeShade="40"/>
-                <w:sz w:val="18"/>
-                <w:szCs w:val="18"/>
-                <w:lang w:val="en-GB"/>
-              </w:rPr>
-              <w:t>Tek-new-order-C</w:t>
+              <w:t>Ex_receive_L-tek-new-order</w:t>
             </w:r>
           </w:p>
         </w:tc>
@@ -21568,7 +20705,6 @@
                 <w:lang w:val="en-GB"/>
               </w:rPr>
             </w:pPr>
-            <w:proofErr w:type="spellStart"/>
             <w:r>
               <w:rPr>
                 <w:color w:val="3B3838" w:themeColor="background2" w:themeShade="40"/>
@@ -21576,9 +20712,8 @@
                 <w:szCs w:val="18"/>
                 <w:lang w:val="en-GB"/>
               </w:rPr>
-              <w:t>CareCommunication_Ex</w:t>
-            </w:r>
-            <w:proofErr w:type="spellEnd"/>
+              <w:t>CareCommunication_</w:t>
+            </w:r>
             <w:r>
               <w:rPr>
                 <w:color w:val="3B3838" w:themeColor="background2" w:themeShade="40"/>
@@ -21586,7 +20721,7 @@
                 <w:szCs w:val="18"/>
                 <w:lang w:val="en-GB"/>
               </w:rPr>
-              <w:t>_</w:t>
+              <w:t xml:space="preserve"> </w:t>
             </w:r>
             <w:r>
               <w:rPr>
@@ -21595,16 +20730,7 @@
                 <w:szCs w:val="18"/>
                 <w:lang w:val="en-GB"/>
               </w:rPr>
-              <w:t xml:space="preserve"> </w:t>
-            </w:r>
-            <w:r>
-              <w:rPr>
-                <w:color w:val="3B3838" w:themeColor="background2" w:themeShade="40"/>
-                <w:sz w:val="18"/>
-                <w:szCs w:val="18"/>
-                <w:lang w:val="en-GB"/>
-              </w:rPr>
-              <w:t>Tek-new-duplicate-A</w:t>
+              <w:t>Ex_receive_M-tek-new-dublicate</w:t>
             </w:r>
           </w:p>
         </w:tc>
@@ -21737,25 +20863,7 @@
                 <w:szCs w:val="21"/>
                 <w:lang w:val="en-GB"/>
               </w:rPr>
-              <w:t>Demonstrate that the SUT has sent a positive FHIR Acknowledgement (</w:t>
-            </w:r>
-            <w:proofErr w:type="spellStart"/>
-            <w:r>
-              <w:rPr>
-                <w:sz w:val="21"/>
-                <w:szCs w:val="21"/>
-                <w:lang w:val="en-GB"/>
-              </w:rPr>
-              <w:t>Kvittering</w:t>
-            </w:r>
-            <w:proofErr w:type="spellEnd"/>
-            <w:r>
-              <w:rPr>
-                <w:sz w:val="21"/>
-                <w:szCs w:val="21"/>
-                <w:lang w:val="en-GB"/>
-              </w:rPr>
-              <w:t>).</w:t>
+              <w:t>Demonstrate that the SUT has sent a positive FHIR Acknowledgement (Kvittering).</w:t>
             </w:r>
           </w:p>
         </w:tc>
@@ -21795,25 +20903,7 @@
                 <w:szCs w:val="21"/>
                 <w:lang w:val="en-GB"/>
               </w:rPr>
-              <w:t>The SUT has acknowledged positively for the CareCommunication message and sent a FHIR Acknowledgement (</w:t>
-            </w:r>
-            <w:proofErr w:type="spellStart"/>
-            <w:r>
-              <w:rPr>
-                <w:sz w:val="21"/>
-                <w:szCs w:val="21"/>
-                <w:lang w:val="en-GB"/>
-              </w:rPr>
-              <w:t>Kvittering</w:t>
-            </w:r>
-            <w:proofErr w:type="spellEnd"/>
-            <w:r>
-              <w:rPr>
-                <w:sz w:val="21"/>
-                <w:szCs w:val="21"/>
-                <w:lang w:val="en-GB"/>
-              </w:rPr>
-              <w:t xml:space="preserve">) to the correct </w:t>
+              <w:t xml:space="preserve">The SUT has acknowledged positively for the CareCommunication message and sent a FHIR Acknowledgement (Kvittering) to the correct </w:t>
             </w:r>
             <w:r>
               <w:rPr>
@@ -21967,7 +21057,6 @@
                 <w:lang w:val="en-GB"/>
               </w:rPr>
             </w:pPr>
-            <w:proofErr w:type="spellStart"/>
             <w:r>
               <w:rPr>
                 <w:color w:val="3B3838" w:themeColor="background2" w:themeShade="40"/>
@@ -21975,9 +21064,8 @@
                 <w:szCs w:val="18"/>
                 <w:lang w:val="en-GB"/>
               </w:rPr>
-              <w:t>CareCommunication_Ex</w:t>
-            </w:r>
-            <w:proofErr w:type="spellEnd"/>
+              <w:t>CareCommunication_</w:t>
+            </w:r>
             <w:r>
               <w:rPr>
                 <w:color w:val="3B3838" w:themeColor="background2" w:themeShade="40"/>
@@ -21985,7 +21073,7 @@
                 <w:szCs w:val="18"/>
                 <w:lang w:val="en-GB"/>
               </w:rPr>
-              <w:t>_</w:t>
+              <w:t xml:space="preserve"> </w:t>
             </w:r>
             <w:r>
               <w:rPr>
@@ -21994,16 +21082,7 @@
                 <w:szCs w:val="18"/>
                 <w:lang w:val="en-GB"/>
               </w:rPr>
-              <w:t xml:space="preserve"> </w:t>
-            </w:r>
-            <w:r>
-              <w:rPr>
-                <w:color w:val="3B3838" w:themeColor="background2" w:themeShade="40"/>
-                <w:sz w:val="18"/>
-                <w:szCs w:val="18"/>
-                <w:lang w:val="en-GB"/>
-              </w:rPr>
-              <w:t>Tek-new-duplicate-A</w:t>
+              <w:t>Ex_receive_M-tek-new-dublicate</w:t>
             </w:r>
           </w:p>
         </w:tc>
@@ -22137,25 +21216,7 @@
                 <w:szCs w:val="21"/>
                 <w:lang w:val="en-GB"/>
               </w:rPr>
-              <w:t>Demonstrate that the SUT has sent a positive FHIR Acknowledgement (</w:t>
-            </w:r>
-            <w:proofErr w:type="spellStart"/>
-            <w:r>
-              <w:rPr>
-                <w:sz w:val="21"/>
-                <w:szCs w:val="21"/>
-                <w:lang w:val="en-GB"/>
-              </w:rPr>
-              <w:t>Kvittering</w:t>
-            </w:r>
-            <w:proofErr w:type="spellEnd"/>
-            <w:r>
-              <w:rPr>
-                <w:sz w:val="21"/>
-                <w:szCs w:val="21"/>
-                <w:lang w:val="en-GB"/>
-              </w:rPr>
-              <w:t>) for the d</w:t>
+              <w:t>Demonstrate that the SUT has sent a positive FHIR Acknowledgement (Kvittering) for the d</w:t>
             </w:r>
             <w:r>
               <w:rPr>
@@ -22211,25 +21272,7 @@
                 <w:szCs w:val="21"/>
                 <w:lang w:val="en-GB"/>
               </w:rPr>
-              <w:t>The SUT has acknowledged positively for the doublet and sent a FHIR Acknowledgement (</w:t>
-            </w:r>
-            <w:proofErr w:type="spellStart"/>
-            <w:r>
-              <w:rPr>
-                <w:sz w:val="21"/>
-                <w:szCs w:val="21"/>
-                <w:lang w:val="en-GB"/>
-              </w:rPr>
-              <w:t>Kvittering</w:t>
-            </w:r>
-            <w:proofErr w:type="spellEnd"/>
-            <w:r>
-              <w:rPr>
-                <w:sz w:val="21"/>
-                <w:szCs w:val="21"/>
-                <w:lang w:val="en-GB"/>
-              </w:rPr>
-              <w:t xml:space="preserve">) to the correct </w:t>
+              <w:t xml:space="preserve">The SUT has acknowledged positively for the doublet and sent a FHIR Acknowledgement (Kvittering) to the correct </w:t>
             </w:r>
             <w:r>
               <w:rPr>
@@ -22446,7 +21489,6 @@
                 <w:lang w:val="en-GB"/>
               </w:rPr>
             </w:pPr>
-            <w:proofErr w:type="spellStart"/>
             <w:r>
               <w:rPr>
                 <w:color w:val="3B3838" w:themeColor="background2" w:themeShade="40"/>
@@ -22454,9 +21496,8 @@
                 <w:szCs w:val="18"/>
                 <w:lang w:val="en-GB"/>
               </w:rPr>
-              <w:t>CareCommunication_Ex</w:t>
-            </w:r>
-            <w:proofErr w:type="spellEnd"/>
+              <w:t>CareCommunication_</w:t>
+            </w:r>
             <w:r>
               <w:rPr>
                 <w:color w:val="3B3838" w:themeColor="background2" w:themeShade="40"/>
@@ -22464,7 +21505,7 @@
                 <w:szCs w:val="18"/>
                 <w:lang w:val="en-GB"/>
               </w:rPr>
-              <w:t>_</w:t>
+              <w:t xml:space="preserve"> </w:t>
             </w:r>
             <w:r>
               <w:rPr>
@@ -22473,16 +21514,7 @@
                 <w:szCs w:val="18"/>
                 <w:lang w:val="en-GB"/>
               </w:rPr>
-              <w:t xml:space="preserve"> </w:t>
-            </w:r>
-            <w:r>
-              <w:rPr>
-                <w:color w:val="3B3838" w:themeColor="background2" w:themeShade="40"/>
-                <w:sz w:val="18"/>
-                <w:szCs w:val="18"/>
-                <w:lang w:val="en-GB"/>
-              </w:rPr>
-              <w:t>Tek-new-duplicate-B1</w:t>
+              <w:t>Ex_receive_N-tek-new-dublicate</w:t>
             </w:r>
           </w:p>
         </w:tc>
@@ -22616,25 +21648,7 @@
                 <w:szCs w:val="21"/>
                 <w:lang w:val="en-GB"/>
               </w:rPr>
-              <w:t>Demonstrate that the SUT has sent a positive FHIR Acknowledgement (</w:t>
-            </w:r>
-            <w:proofErr w:type="spellStart"/>
-            <w:r>
-              <w:rPr>
-                <w:sz w:val="21"/>
-                <w:szCs w:val="21"/>
-                <w:lang w:val="en-GB"/>
-              </w:rPr>
-              <w:t>Kvittering</w:t>
-            </w:r>
-            <w:proofErr w:type="spellEnd"/>
-            <w:r>
-              <w:rPr>
-                <w:sz w:val="21"/>
-                <w:szCs w:val="21"/>
-                <w:lang w:val="en-GB"/>
-              </w:rPr>
-              <w:t>).</w:t>
+              <w:t>Demonstrate that the SUT has sent a positive FHIR Acknowledgement (Kvittering).</w:t>
             </w:r>
           </w:p>
         </w:tc>
@@ -22674,25 +21688,7 @@
                 <w:szCs w:val="21"/>
                 <w:lang w:val="en-GB"/>
               </w:rPr>
-              <w:t>The SUT has acknowledged positively for the CareCommunication message and sent a FHIR Acknowledgement (</w:t>
-            </w:r>
-            <w:proofErr w:type="spellStart"/>
-            <w:r>
-              <w:rPr>
-                <w:sz w:val="21"/>
-                <w:szCs w:val="21"/>
-                <w:lang w:val="en-GB"/>
-              </w:rPr>
-              <w:t>Kvittering</w:t>
-            </w:r>
-            <w:proofErr w:type="spellEnd"/>
-            <w:r>
-              <w:rPr>
-                <w:sz w:val="21"/>
-                <w:szCs w:val="21"/>
-                <w:lang w:val="en-GB"/>
-              </w:rPr>
-              <w:t xml:space="preserve">) to the correct </w:t>
+              <w:t xml:space="preserve">The SUT has acknowledged positively for the CareCommunication message and sent a FHIR Acknowledgement (Kvittering) to the correct </w:t>
             </w:r>
             <w:r>
               <w:rPr>
@@ -22846,7 +21842,6 @@
                 <w:lang w:val="en-GB"/>
               </w:rPr>
             </w:pPr>
-            <w:proofErr w:type="spellStart"/>
             <w:r>
               <w:rPr>
                 <w:color w:val="3B3838" w:themeColor="background2" w:themeShade="40"/>
@@ -22854,9 +21849,8 @@
                 <w:szCs w:val="18"/>
                 <w:lang w:val="en-GB"/>
               </w:rPr>
-              <w:t>CareCommunication_Ex</w:t>
-            </w:r>
-            <w:proofErr w:type="spellEnd"/>
+              <w:t>CareCommunication_</w:t>
+            </w:r>
             <w:r>
               <w:rPr>
                 <w:color w:val="3B3838" w:themeColor="background2" w:themeShade="40"/>
@@ -22864,7 +21858,7 @@
                 <w:szCs w:val="18"/>
                 <w:lang w:val="en-GB"/>
               </w:rPr>
-              <w:t>_</w:t>
+              <w:t xml:space="preserve"> </w:t>
             </w:r>
             <w:r>
               <w:rPr>
@@ -22873,16 +21867,7 @@
                 <w:szCs w:val="18"/>
                 <w:lang w:val="en-GB"/>
               </w:rPr>
-              <w:t xml:space="preserve"> </w:t>
-            </w:r>
-            <w:r>
-              <w:rPr>
-                <w:color w:val="3B3838" w:themeColor="background2" w:themeShade="40"/>
-                <w:sz w:val="18"/>
-                <w:szCs w:val="18"/>
-                <w:lang w:val="en-GB"/>
-              </w:rPr>
-              <w:t>Tek-new-duplicate-B2</w:t>
+              <w:t>Ex_receive_O-tek-new-dublicate</w:t>
             </w:r>
           </w:p>
         </w:tc>
@@ -23016,25 +22001,7 @@
                 <w:szCs w:val="21"/>
                 <w:lang w:val="en-GB"/>
               </w:rPr>
-              <w:t>Demonstrate that the SUT has sent a positive FHIR Acknowledgement (</w:t>
-            </w:r>
-            <w:proofErr w:type="spellStart"/>
-            <w:r>
-              <w:rPr>
-                <w:sz w:val="21"/>
-                <w:szCs w:val="21"/>
-                <w:lang w:val="en-GB"/>
-              </w:rPr>
-              <w:t>Kvittering</w:t>
-            </w:r>
-            <w:proofErr w:type="spellEnd"/>
-            <w:r>
-              <w:rPr>
-                <w:sz w:val="21"/>
-                <w:szCs w:val="21"/>
-                <w:lang w:val="en-GB"/>
-              </w:rPr>
-              <w:t>) for the d</w:t>
+              <w:t>Demonstrate that the SUT has sent a positive FHIR Acknowledgement (Kvittering) for the d</w:t>
             </w:r>
             <w:r>
               <w:rPr>
@@ -23090,25 +22057,7 @@
                 <w:szCs w:val="21"/>
                 <w:lang w:val="en-GB"/>
               </w:rPr>
-              <w:t>The SUT has acknowledged positively for the doublet and sent a FHIR Acknowledgement (</w:t>
-            </w:r>
-            <w:proofErr w:type="spellStart"/>
-            <w:r>
-              <w:rPr>
-                <w:sz w:val="21"/>
-                <w:szCs w:val="21"/>
-                <w:lang w:val="en-GB"/>
-              </w:rPr>
-              <w:t>Kvittering</w:t>
-            </w:r>
-            <w:proofErr w:type="spellEnd"/>
-            <w:r>
-              <w:rPr>
-                <w:sz w:val="21"/>
-                <w:szCs w:val="21"/>
-                <w:lang w:val="en-GB"/>
-              </w:rPr>
-              <w:t xml:space="preserve">) to the correct </w:t>
+              <w:t xml:space="preserve">The SUT has acknowledged positively for the doublet and sent a FHIR Acknowledgement (Kvittering) to the correct </w:t>
             </w:r>
             <w:r>
               <w:rPr>
@@ -23324,7 +22273,6 @@
                 <w:lang w:val="en-GB"/>
               </w:rPr>
             </w:pPr>
-            <w:proofErr w:type="spellStart"/>
             <w:r>
               <w:rPr>
                 <w:color w:val="3B3838" w:themeColor="background2" w:themeShade="40"/>
@@ -23332,17 +22280,7 @@
                 <w:szCs w:val="18"/>
                 <w:lang w:val="en-GB"/>
               </w:rPr>
-              <w:t>CareCommunication_Ex</w:t>
-            </w:r>
-            <w:proofErr w:type="spellEnd"/>
-            <w:r>
-              <w:rPr>
-                <w:color w:val="3B3838" w:themeColor="background2" w:themeShade="40"/>
-                <w:sz w:val="18"/>
-                <w:szCs w:val="18"/>
-                <w:lang w:val="en-GB"/>
-              </w:rPr>
-              <w:t>_</w:t>
+              <w:t>CareCommunication_Ex_</w:t>
             </w:r>
             <w:r>
               <w:rPr>
@@ -23494,25 +22432,7 @@
                 <w:szCs w:val="21"/>
                 <w:lang w:val="en-GB"/>
               </w:rPr>
-              <w:t>Demonstrate that the SUT has sent a negative FHIR Acknowledgement (</w:t>
-            </w:r>
-            <w:proofErr w:type="spellStart"/>
-            <w:r>
-              <w:rPr>
-                <w:sz w:val="21"/>
-                <w:szCs w:val="21"/>
-                <w:lang w:val="en-GB"/>
-              </w:rPr>
-              <w:t>Kvittering</w:t>
-            </w:r>
-            <w:proofErr w:type="spellEnd"/>
-            <w:r>
-              <w:rPr>
-                <w:sz w:val="21"/>
-                <w:szCs w:val="21"/>
-                <w:lang w:val="en-GB"/>
-              </w:rPr>
-              <w:t>).</w:t>
+              <w:t>Demonstrate that the SUT has sent a negative FHIR Acknowledgement (Kvittering).</w:t>
             </w:r>
           </w:p>
         </w:tc>
@@ -23552,25 +22472,7 @@
                 <w:szCs w:val="21"/>
                 <w:lang w:val="en-GB"/>
               </w:rPr>
-              <w:t>The SUT has acknowledged negatively for the CareCommunication message and sent a FHIR Acknowledgement (</w:t>
-            </w:r>
-            <w:proofErr w:type="spellStart"/>
-            <w:r>
-              <w:rPr>
-                <w:sz w:val="21"/>
-                <w:szCs w:val="21"/>
-                <w:lang w:val="en-GB"/>
-              </w:rPr>
-              <w:t>Kvittering</w:t>
-            </w:r>
-            <w:proofErr w:type="spellEnd"/>
-            <w:r>
-              <w:rPr>
-                <w:sz w:val="21"/>
-                <w:szCs w:val="21"/>
-                <w:lang w:val="en-GB"/>
-              </w:rPr>
-              <w:t xml:space="preserve">) to the correct </w:t>
+              <w:t xml:space="preserve">The SUT has acknowledged negatively for the CareCommunication message and sent a FHIR Acknowledgement (Kvittering) to the correct </w:t>
             </w:r>
             <w:r>
               <w:rPr>
@@ -23724,7 +22626,6 @@
                 <w:lang w:val="en-GB"/>
               </w:rPr>
             </w:pPr>
-            <w:proofErr w:type="spellStart"/>
             <w:r>
               <w:rPr>
                 <w:color w:val="3B3838" w:themeColor="background2" w:themeShade="40"/>
@@ -23732,9 +22633,8 @@
                 <w:szCs w:val="18"/>
                 <w:lang w:val="en-GB"/>
               </w:rPr>
-              <w:t>CareCommunication_Ex</w:t>
-            </w:r>
-            <w:proofErr w:type="spellEnd"/>
+              <w:t>CareCommunication_</w:t>
+            </w:r>
             <w:r>
               <w:rPr>
                 <w:color w:val="3B3838" w:themeColor="background2" w:themeShade="40"/>
@@ -23742,7 +22642,7 @@
                 <w:szCs w:val="18"/>
                 <w:lang w:val="en-GB"/>
               </w:rPr>
-              <w:t>_</w:t>
+              <w:t xml:space="preserve"> </w:t>
             </w:r>
             <w:r>
               <w:rPr>
@@ -23751,16 +22651,7 @@
                 <w:szCs w:val="18"/>
                 <w:lang w:val="en-GB"/>
               </w:rPr>
-              <w:t xml:space="preserve"> </w:t>
-            </w:r>
-            <w:r>
-              <w:rPr>
-                <w:color w:val="3B3838" w:themeColor="background2" w:themeShade="40"/>
-                <w:sz w:val="18"/>
-                <w:szCs w:val="18"/>
-                <w:lang w:val="en-GB"/>
-              </w:rPr>
-              <w:t>Tek-new-duplicate-C</w:t>
+              <w:t>Ex_receive_P-tek-new-dublicate</w:t>
             </w:r>
           </w:p>
         </w:tc>
@@ -23894,25 +22785,7 @@
                 <w:szCs w:val="21"/>
                 <w:lang w:val="en-GB"/>
               </w:rPr>
-              <w:t>Demonstrate that the SUT has sent a negative FHIR Acknowledgement (</w:t>
-            </w:r>
-            <w:proofErr w:type="spellStart"/>
-            <w:r>
-              <w:rPr>
-                <w:sz w:val="21"/>
-                <w:szCs w:val="21"/>
-                <w:lang w:val="en-GB"/>
-              </w:rPr>
-              <w:t>Kvittering</w:t>
-            </w:r>
-            <w:proofErr w:type="spellEnd"/>
-            <w:r>
-              <w:rPr>
-                <w:sz w:val="21"/>
-                <w:szCs w:val="21"/>
-                <w:lang w:val="en-GB"/>
-              </w:rPr>
-              <w:t>) for the d</w:t>
+              <w:t>Demonstrate that the SUT has sent a negative FHIR Acknowledgement (Kvittering) for the d</w:t>
             </w:r>
             <w:r>
               <w:rPr>
@@ -23978,25 +22851,7 @@
                 <w:szCs w:val="21"/>
                 <w:lang w:val="en-GB"/>
               </w:rPr>
-              <w:t>The SUT has acknowledged negatively for the doublet and sent a FHIR Acknowledgement (</w:t>
-            </w:r>
-            <w:proofErr w:type="spellStart"/>
-            <w:r>
-              <w:rPr>
-                <w:sz w:val="21"/>
-                <w:szCs w:val="21"/>
-                <w:lang w:val="en-GB"/>
-              </w:rPr>
-              <w:t>Kvittering</w:t>
-            </w:r>
-            <w:proofErr w:type="spellEnd"/>
-            <w:r>
-              <w:rPr>
-                <w:sz w:val="21"/>
-                <w:szCs w:val="21"/>
-                <w:lang w:val="en-GB"/>
-              </w:rPr>
-              <w:t xml:space="preserve">) to the correct </w:t>
+              <w:t xml:space="preserve">The SUT has acknowledged negatively for the doublet and sent a FHIR Acknowledgement (Kvittering) to the correct </w:t>
             </w:r>
             <w:r>
               <w:rPr>
@@ -24445,25 +23300,7 @@
                 <w:szCs w:val="21"/>
                 <w:lang w:val="en-GB"/>
               </w:rPr>
-              <w:t>missing valid “</w:t>
-            </w:r>
-            <w:proofErr w:type="spellStart"/>
-            <w:r>
-              <w:rPr>
-                <w:sz w:val="21"/>
-                <w:szCs w:val="21"/>
-                <w:lang w:val="en-GB"/>
-              </w:rPr>
-              <w:t>Communcation.category</w:t>
-            </w:r>
-            <w:proofErr w:type="spellEnd"/>
-            <w:r>
-              <w:rPr>
-                <w:sz w:val="21"/>
-                <w:szCs w:val="21"/>
-                <w:lang w:val="en-GB"/>
-              </w:rPr>
-              <w:t>”</w:t>
+              <w:t>missing valid “Communcation.category”</w:t>
             </w:r>
           </w:p>
         </w:tc>
@@ -24481,7 +23318,6 @@
                 <w:lang w:val="en-GB"/>
               </w:rPr>
             </w:pPr>
-            <w:proofErr w:type="spellStart"/>
             <w:r>
               <w:rPr>
                 <w:color w:val="3B3838" w:themeColor="background2" w:themeShade="40"/>
@@ -24489,9 +23325,8 @@
                 <w:szCs w:val="18"/>
                 <w:lang w:val="en-GB"/>
               </w:rPr>
-              <w:t>CareCommunication_Ex</w:t>
-            </w:r>
-            <w:proofErr w:type="spellEnd"/>
+              <w:t>CareCommunication_</w:t>
+            </w:r>
             <w:r>
               <w:rPr>
                 <w:color w:val="3B3838" w:themeColor="background2" w:themeShade="40"/>
@@ -24499,7 +23334,7 @@
                 <w:szCs w:val="18"/>
                 <w:lang w:val="en-GB"/>
               </w:rPr>
-              <w:t>_</w:t>
+              <w:t xml:space="preserve"> </w:t>
             </w:r>
             <w:r>
               <w:rPr>
@@ -24508,16 +23343,7 @@
                 <w:szCs w:val="18"/>
                 <w:lang w:val="en-GB"/>
               </w:rPr>
-              <w:t xml:space="preserve"> </w:t>
-            </w:r>
-            <w:r>
-              <w:rPr>
-                <w:color w:val="3B3838" w:themeColor="background2" w:themeShade="40"/>
-                <w:sz w:val="18"/>
-                <w:szCs w:val="18"/>
-                <w:lang w:val="en-GB"/>
-              </w:rPr>
-              <w:t>Tek-new-invalid</w:t>
+              <w:t>Ex_receive_Q-tek-new-invalid</w:t>
             </w:r>
           </w:p>
         </w:tc>
@@ -24541,25 +23367,7 @@
                 <w:szCs w:val="21"/>
                 <w:lang w:val="en-GB"/>
               </w:rPr>
-              <w:t>The SUT returns a FHIR Acknowledgement (</w:t>
-            </w:r>
-            <w:proofErr w:type="spellStart"/>
-            <w:r>
-              <w:rPr>
-                <w:sz w:val="21"/>
-                <w:szCs w:val="21"/>
-                <w:lang w:val="en-GB"/>
-              </w:rPr>
-              <w:t>Kvittering</w:t>
-            </w:r>
-            <w:proofErr w:type="spellEnd"/>
-            <w:r>
-              <w:rPr>
-                <w:sz w:val="21"/>
-                <w:szCs w:val="21"/>
-                <w:lang w:val="en-GB"/>
-              </w:rPr>
-              <w:t xml:space="preserve">) where the error is described. </w:t>
+              <w:t xml:space="preserve">The SUT returns a FHIR Acknowledgement (Kvittering) where the error is described. </w:t>
             </w:r>
           </w:p>
         </w:tc>
@@ -24817,8 +23625,12 @@
     </w:tbl>
     <w:p/>
     <w:sectPr>
-      <w:headerReference w:type="default" r:id="rId33"/>
-      <w:footerReference w:type="default" r:id="rId34"/>
+      <w:headerReference w:type="even" r:id="rId28"/>
+      <w:headerReference w:type="default" r:id="rId29"/>
+      <w:footerReference w:type="even" r:id="rId30"/>
+      <w:footerReference w:type="default" r:id="rId31"/>
+      <w:headerReference w:type="first" r:id="rId32"/>
+      <w:footerReference w:type="first" r:id="rId33"/>
       <w:pgSz w:w="16838" w:h="11906" w:orient="landscape"/>
       <w:pgMar w:top="1134" w:right="1701" w:bottom="1134" w:left="1701" w:header="708" w:footer="708" w:gutter="0"/>
       <w:cols w:space="708"/>
@@ -24861,6 +23673,16 @@
 </file>
 
 <file path=word/footer1.xml><?xml version="1.0" encoding="utf-8"?>
+<w:ftr xmlns:wpc="http://schemas.microsoft.com/office/word/2010/wordprocessingCanvas" xmlns:cx="http://schemas.microsoft.com/office/drawing/2014/chartex" xmlns:cx1="http://schemas.microsoft.com/office/drawing/2015/9/8/chartex" xmlns:cx2="http://schemas.microsoft.com/office/drawing/2015/10/21/chartex" xmlns:cx3="http://schemas.microsoft.com/office/drawing/2016/5/9/chartex" xmlns:cx4="http://schemas.microsoft.com/office/drawing/2016/5/10/chartex" xmlns:cx5="http://schemas.microsoft.com/office/drawing/2016/5/11/chartex" xmlns:cx6="http://schemas.microsoft.com/office/drawing/2016/5/12/chartex" xmlns:cx7="http://schemas.microsoft.com/office/drawing/2016/5/13/chartex" xmlns:cx8="http://schemas.microsoft.com/office/drawing/2016/5/14/chartex" xmlns:mc="http://schemas.openxmlformats.org/markup-compatibility/2006" xmlns:aink="http://schemas.microsoft.com/office/drawing/2016/ink" xmlns:am3d="http://schemas.microsoft.com/office/drawing/2017/model3d" xmlns:o="urn:schemas-microsoft-com:office:office" xmlns:oel="http://schemas.microsoft.com/office/2019/extlst" xmlns:r="http://schemas.openxmlformats.org/officeDocument/2006/relationships" xmlns:m="http://schemas.openxmlformats.org/officeDocument/2006/math" xmlns:v="urn:schemas-microsoft-com:vml" xmlns:wp14="http://schemas.microsoft.com/office/word/2010/wordprocessingDrawing" xmlns:wp="http://schemas.openxmlformats.org/drawingml/2006/wordprocessingDrawing" xmlns:w10="urn:schemas-microsoft-com:office:word" xmlns:w="http://schemas.openxmlformats.org/wordprocessingml/2006/main" xmlns:w14="http://schemas.microsoft.com/office/word/2010/wordml" xmlns:w15="http://schemas.microsoft.com/office/word/2012/wordml" xmlns:w16cex="http://schemas.microsoft.com/office/word/2018/wordml/cex" xmlns:w16cid="http://schemas.microsoft.com/office/word/2016/wordml/cid" xmlns:w16="http://schemas.microsoft.com/office/word/2018/wordml" xmlns:w16du="http://schemas.microsoft.com/office/word/2023/wordml/word16du" xmlns:w16sdtdh="http://schemas.microsoft.com/office/word/2020/wordml/sdtdatahash" xmlns:w16se="http://schemas.microsoft.com/office/word/2015/wordml/symex" xmlns:wpg="http://schemas.microsoft.com/office/word/2010/wordprocessingGroup" xmlns:wpi="http://schemas.microsoft.com/office/word/2010/wordprocessingInk" xmlns:wne="http://schemas.microsoft.com/office/word/2006/wordml" xmlns:wps="http://schemas.microsoft.com/office/word/2010/wordprocessingShape" mc:Ignorable="w14 w15 w16se w16cid w16 w16cex w16sdtdh w16du wp14">
+  <w:p>
+    <w:pPr>
+      <w:pStyle w:val="Sidefod"/>
+    </w:pPr>
+  </w:p>
+</w:ftr>
+</file>
+
+<file path=word/footer2.xml><?xml version="1.0" encoding="utf-8"?>
 <w:ftr xmlns:wpc="http://schemas.microsoft.com/office/word/2010/wordprocessingCanvas" xmlns:cx="http://schemas.microsoft.com/office/drawing/2014/chartex" xmlns:cx1="http://schemas.microsoft.com/office/drawing/2015/9/8/chartex" xmlns:cx2="http://schemas.microsoft.com/office/drawing/2015/10/21/chartex" xmlns:cx3="http://schemas.microsoft.com/office/drawing/2016/5/9/chartex" xmlns:cx4="http://schemas.microsoft.com/office/drawing/2016/5/10/chartex" xmlns:cx5="http://schemas.microsoft.com/office/drawing/2016/5/11/chartex" xmlns:cx6="http://schemas.microsoft.com/office/drawing/2016/5/12/chartex" xmlns:cx7="http://schemas.microsoft.com/office/drawing/2016/5/13/chartex" xmlns:cx8="http://schemas.microsoft.com/office/drawing/2016/5/14/chartex" xmlns:mc="http://schemas.openxmlformats.org/markup-compatibility/2006" xmlns:aink="http://schemas.microsoft.com/office/drawing/2016/ink" xmlns:am3d="http://schemas.microsoft.com/office/drawing/2017/model3d" xmlns:o="urn:schemas-microsoft-com:office:office" xmlns:oel="http://schemas.microsoft.com/office/2019/extlst" xmlns:r="http://schemas.openxmlformats.org/officeDocument/2006/relationships" xmlns:m="http://schemas.openxmlformats.org/officeDocument/2006/math" xmlns:v="urn:schemas-microsoft-com:vml" xmlns:wp14="http://schemas.microsoft.com/office/word/2010/wordprocessingDrawing" xmlns:wp="http://schemas.openxmlformats.org/drawingml/2006/wordprocessingDrawing" xmlns:w10="urn:schemas-microsoft-com:office:word" xmlns:w="http://schemas.openxmlformats.org/wordprocessingml/2006/main" xmlns:w14="http://schemas.microsoft.com/office/word/2010/wordml" xmlns:w15="http://schemas.microsoft.com/office/word/2012/wordml" xmlns:w16cex="http://schemas.microsoft.com/office/word/2018/wordml/cex" xmlns:w16cid="http://schemas.microsoft.com/office/word/2016/wordml/cid" xmlns:w16="http://schemas.microsoft.com/office/word/2018/wordml" xmlns:w16du="http://schemas.microsoft.com/office/word/2023/wordml/word16du" xmlns:w16sdtdh="http://schemas.microsoft.com/office/word/2020/wordml/sdtdatahash" xmlns:w16se="http://schemas.microsoft.com/office/word/2015/wordml/symex" xmlns:wpg="http://schemas.microsoft.com/office/word/2010/wordprocessingGroup" xmlns:wpi="http://schemas.microsoft.com/office/word/2010/wordprocessingInk" xmlns:wne="http://schemas.microsoft.com/office/word/2006/wordml" xmlns:wps="http://schemas.microsoft.com/office/word/2010/wordprocessingShape" mc:Ignorable="w14 w15 w16se w16cid w16 w16cex w16sdtdh w16du wp14">
   <w:sdt>
     <w:sdtPr>
@@ -25043,6 +23865,16 @@
 </w:ftr>
 </file>
 
+<file path=word/footer3.xml><?xml version="1.0" encoding="utf-8"?>
+<w:ftr xmlns:wpc="http://schemas.microsoft.com/office/word/2010/wordprocessingCanvas" xmlns:cx="http://schemas.microsoft.com/office/drawing/2014/chartex" xmlns:cx1="http://schemas.microsoft.com/office/drawing/2015/9/8/chartex" xmlns:cx2="http://schemas.microsoft.com/office/drawing/2015/10/21/chartex" xmlns:cx3="http://schemas.microsoft.com/office/drawing/2016/5/9/chartex" xmlns:cx4="http://schemas.microsoft.com/office/drawing/2016/5/10/chartex" xmlns:cx5="http://schemas.microsoft.com/office/drawing/2016/5/11/chartex" xmlns:cx6="http://schemas.microsoft.com/office/drawing/2016/5/12/chartex" xmlns:cx7="http://schemas.microsoft.com/office/drawing/2016/5/13/chartex" xmlns:cx8="http://schemas.microsoft.com/office/drawing/2016/5/14/chartex" xmlns:mc="http://schemas.openxmlformats.org/markup-compatibility/2006" xmlns:aink="http://schemas.microsoft.com/office/drawing/2016/ink" xmlns:am3d="http://schemas.microsoft.com/office/drawing/2017/model3d" xmlns:o="urn:schemas-microsoft-com:office:office" xmlns:oel="http://schemas.microsoft.com/office/2019/extlst" xmlns:r="http://schemas.openxmlformats.org/officeDocument/2006/relationships" xmlns:m="http://schemas.openxmlformats.org/officeDocument/2006/math" xmlns:v="urn:schemas-microsoft-com:vml" xmlns:wp14="http://schemas.microsoft.com/office/word/2010/wordprocessingDrawing" xmlns:wp="http://schemas.openxmlformats.org/drawingml/2006/wordprocessingDrawing" xmlns:w10="urn:schemas-microsoft-com:office:word" xmlns:w="http://schemas.openxmlformats.org/wordprocessingml/2006/main" xmlns:w14="http://schemas.microsoft.com/office/word/2010/wordml" xmlns:w15="http://schemas.microsoft.com/office/word/2012/wordml" xmlns:w16cex="http://schemas.microsoft.com/office/word/2018/wordml/cex" xmlns:w16cid="http://schemas.microsoft.com/office/word/2016/wordml/cid" xmlns:w16="http://schemas.microsoft.com/office/word/2018/wordml" xmlns:w16du="http://schemas.microsoft.com/office/word/2023/wordml/word16du" xmlns:w16sdtdh="http://schemas.microsoft.com/office/word/2020/wordml/sdtdatahash" xmlns:w16se="http://schemas.microsoft.com/office/word/2015/wordml/symex" xmlns:wpg="http://schemas.microsoft.com/office/word/2010/wordprocessingGroup" xmlns:wpi="http://schemas.microsoft.com/office/word/2010/wordprocessingInk" xmlns:wne="http://schemas.microsoft.com/office/word/2006/wordml" xmlns:wps="http://schemas.microsoft.com/office/word/2010/wordprocessingShape" mc:Ignorable="w14 w15 w16se w16cid w16 w16cex w16sdtdh w16du wp14">
+  <w:p>
+    <w:pPr>
+      <w:pStyle w:val="Sidefod"/>
+    </w:pPr>
+  </w:p>
+</w:ftr>
+</file>
+
 <file path=word/footnotes.xml><?xml version="1.0" encoding="utf-8"?>
 <w:footnotes xmlns:wpc="http://schemas.microsoft.com/office/word/2010/wordprocessingCanvas" xmlns:cx="http://schemas.microsoft.com/office/drawing/2014/chartex" xmlns:cx1="http://schemas.microsoft.com/office/drawing/2015/9/8/chartex" xmlns:cx2="http://schemas.microsoft.com/office/drawing/2015/10/21/chartex" xmlns:cx3="http://schemas.microsoft.com/office/drawing/2016/5/9/chartex" xmlns:cx4="http://schemas.microsoft.com/office/drawing/2016/5/10/chartex" xmlns:cx5="http://schemas.microsoft.com/office/drawing/2016/5/11/chartex" xmlns:cx6="http://schemas.microsoft.com/office/drawing/2016/5/12/chartex" xmlns:cx7="http://schemas.microsoft.com/office/drawing/2016/5/13/chartex" xmlns:cx8="http://schemas.microsoft.com/office/drawing/2016/5/14/chartex" xmlns:mc="http://schemas.openxmlformats.org/markup-compatibility/2006" xmlns:aink="http://schemas.microsoft.com/office/drawing/2016/ink" xmlns:am3d="http://schemas.microsoft.com/office/drawing/2017/model3d" xmlns:o="urn:schemas-microsoft-com:office:office" xmlns:oel="http://schemas.microsoft.com/office/2019/extlst" xmlns:r="http://schemas.openxmlformats.org/officeDocument/2006/relationships" xmlns:m="http://schemas.openxmlformats.org/officeDocument/2006/math" xmlns:v="urn:schemas-microsoft-com:vml" xmlns:wp14="http://schemas.microsoft.com/office/word/2010/wordprocessingDrawing" xmlns:wp="http://schemas.openxmlformats.org/drawingml/2006/wordprocessingDrawing" xmlns:w10="urn:schemas-microsoft-com:office:word" xmlns:w="http://schemas.openxmlformats.org/wordprocessingml/2006/main" xmlns:w14="http://schemas.microsoft.com/office/word/2010/wordml" xmlns:w15="http://schemas.microsoft.com/office/word/2012/wordml" xmlns:w16cex="http://schemas.microsoft.com/office/word/2018/wordml/cex" xmlns:w16cid="http://schemas.microsoft.com/office/word/2016/wordml/cid" xmlns:w16="http://schemas.microsoft.com/office/word/2018/wordml" xmlns:w16du="http://schemas.microsoft.com/office/word/2023/wordml/word16du" xmlns:w16sdtdh="http://schemas.microsoft.com/office/word/2020/wordml/sdtdatahash" xmlns:w16se="http://schemas.microsoft.com/office/word/2015/wordml/symex" xmlns:wpg="http://schemas.microsoft.com/office/word/2010/wordprocessingGroup" xmlns:wpi="http://schemas.microsoft.com/office/word/2010/wordprocessingInk" xmlns:wne="http://schemas.microsoft.com/office/word/2006/wordml" xmlns:wps="http://schemas.microsoft.com/office/word/2010/wordprocessingShape" mc:Ignorable="w14 w15 w16se w16cid w16 w16cex w16sdtdh w16du wp14">
   <w:footnote w:type="separator" w:id="-1">
@@ -25076,6 +23908,16 @@
 </file>
 
 <file path=word/header1.xml><?xml version="1.0" encoding="utf-8"?>
+<w:hdr xmlns:wpc="http://schemas.microsoft.com/office/word/2010/wordprocessingCanvas" xmlns:cx="http://schemas.microsoft.com/office/drawing/2014/chartex" xmlns:cx1="http://schemas.microsoft.com/office/drawing/2015/9/8/chartex" xmlns:cx2="http://schemas.microsoft.com/office/drawing/2015/10/21/chartex" xmlns:cx3="http://schemas.microsoft.com/office/drawing/2016/5/9/chartex" xmlns:cx4="http://schemas.microsoft.com/office/drawing/2016/5/10/chartex" xmlns:cx5="http://schemas.microsoft.com/office/drawing/2016/5/11/chartex" xmlns:cx6="http://schemas.microsoft.com/office/drawing/2016/5/12/chartex" xmlns:cx7="http://schemas.microsoft.com/office/drawing/2016/5/13/chartex" xmlns:cx8="http://schemas.microsoft.com/office/drawing/2016/5/14/chartex" xmlns:mc="http://schemas.openxmlformats.org/markup-compatibility/2006" xmlns:aink="http://schemas.microsoft.com/office/drawing/2016/ink" xmlns:am3d="http://schemas.microsoft.com/office/drawing/2017/model3d" xmlns:o="urn:schemas-microsoft-com:office:office" xmlns:oel="http://schemas.microsoft.com/office/2019/extlst" xmlns:r="http://schemas.openxmlformats.org/officeDocument/2006/relationships" xmlns:m="http://schemas.openxmlformats.org/officeDocument/2006/math" xmlns:v="urn:schemas-microsoft-com:vml" xmlns:wp14="http://schemas.microsoft.com/office/word/2010/wordprocessingDrawing" xmlns:wp="http://schemas.openxmlformats.org/drawingml/2006/wordprocessingDrawing" xmlns:w10="urn:schemas-microsoft-com:office:word" xmlns:w="http://schemas.openxmlformats.org/wordprocessingml/2006/main" xmlns:w14="http://schemas.microsoft.com/office/word/2010/wordml" xmlns:w15="http://schemas.microsoft.com/office/word/2012/wordml" xmlns:w16cex="http://schemas.microsoft.com/office/word/2018/wordml/cex" xmlns:w16cid="http://schemas.microsoft.com/office/word/2016/wordml/cid" xmlns:w16="http://schemas.microsoft.com/office/word/2018/wordml" xmlns:w16du="http://schemas.microsoft.com/office/word/2023/wordml/word16du" xmlns:w16sdtdh="http://schemas.microsoft.com/office/word/2020/wordml/sdtdatahash" xmlns:w16se="http://schemas.microsoft.com/office/word/2015/wordml/symex" xmlns:wpg="http://schemas.microsoft.com/office/word/2010/wordprocessingGroup" xmlns:wpi="http://schemas.microsoft.com/office/word/2010/wordprocessingInk" xmlns:wne="http://schemas.microsoft.com/office/word/2006/wordml" xmlns:wps="http://schemas.microsoft.com/office/word/2010/wordprocessingShape" mc:Ignorable="w14 w15 w16se w16cid w16 w16cex w16sdtdh w16du wp14">
+  <w:p>
+    <w:pPr>
+      <w:pStyle w:val="Sidehoved"/>
+    </w:pPr>
+  </w:p>
+</w:hdr>
+</file>
+
+<file path=word/header2.xml><?xml version="1.0" encoding="utf-8"?>
 <w:hdr xmlns:wpc="http://schemas.microsoft.com/office/word/2010/wordprocessingCanvas" xmlns:cx="http://schemas.microsoft.com/office/drawing/2014/chartex" xmlns:cx1="http://schemas.microsoft.com/office/drawing/2015/9/8/chartex" xmlns:cx2="http://schemas.microsoft.com/office/drawing/2015/10/21/chartex" xmlns:cx3="http://schemas.microsoft.com/office/drawing/2016/5/9/chartex" xmlns:cx4="http://schemas.microsoft.com/office/drawing/2016/5/10/chartex" xmlns:cx5="http://schemas.microsoft.com/office/drawing/2016/5/11/chartex" xmlns:cx6="http://schemas.microsoft.com/office/drawing/2016/5/12/chartex" xmlns:cx7="http://schemas.microsoft.com/office/drawing/2016/5/13/chartex" xmlns:cx8="http://schemas.microsoft.com/office/drawing/2016/5/14/chartex" xmlns:mc="http://schemas.openxmlformats.org/markup-compatibility/2006" xmlns:aink="http://schemas.microsoft.com/office/drawing/2016/ink" xmlns:am3d="http://schemas.microsoft.com/office/drawing/2017/model3d" xmlns:o="urn:schemas-microsoft-com:office:office" xmlns:oel="http://schemas.microsoft.com/office/2019/extlst" xmlns:r="http://schemas.openxmlformats.org/officeDocument/2006/relationships" xmlns:m="http://schemas.openxmlformats.org/officeDocument/2006/math" xmlns:v="urn:schemas-microsoft-com:vml" xmlns:wp14="http://schemas.microsoft.com/office/word/2010/wordprocessingDrawing" xmlns:wp="http://schemas.openxmlformats.org/drawingml/2006/wordprocessingDrawing" xmlns:w10="urn:schemas-microsoft-com:office:word" xmlns:w="http://schemas.openxmlformats.org/wordprocessingml/2006/main" xmlns:w14="http://schemas.microsoft.com/office/word/2010/wordml" xmlns:w15="http://schemas.microsoft.com/office/word/2012/wordml" xmlns:w16cex="http://schemas.microsoft.com/office/word/2018/wordml/cex" xmlns:w16cid="http://schemas.microsoft.com/office/word/2016/wordml/cid" xmlns:w16="http://schemas.microsoft.com/office/word/2018/wordml" xmlns:w16du="http://schemas.microsoft.com/office/word/2023/wordml/word16du" xmlns:w16sdtdh="http://schemas.microsoft.com/office/word/2020/wordml/sdtdatahash" xmlns:w16se="http://schemas.microsoft.com/office/word/2015/wordml/symex" xmlns:wpg="http://schemas.microsoft.com/office/word/2010/wordprocessingGroup" xmlns:wpi="http://schemas.microsoft.com/office/word/2010/wordprocessingInk" xmlns:wne="http://schemas.microsoft.com/office/word/2006/wordml" xmlns:wps="http://schemas.microsoft.com/office/word/2010/wordprocessingShape" mc:Ignorable="w14 w15 w16se w16cid w16 w16cex w16sdtdh w16du wp14">
   <w:tbl>
     <w:tblPr>
@@ -25612,7 +24454,16 @@
               <w:szCs w:val="16"/>
               <w:lang w:val="en-GB"/>
             </w:rPr>
-            <w:t>.0</w:t>
+            <w:t>.</w:t>
+          </w:r>
+          <w:r>
+            <w:rPr>
+              <w:rFonts w:ascii="Calibri" w:hAnsi="Calibri" w:cs="Times New Roman"/>
+              <w:sz w:val="16"/>
+              <w:szCs w:val="16"/>
+              <w:lang w:val="en-GB"/>
+            </w:rPr>
+            <w:t>1</w:t>
           </w:r>
         </w:p>
       </w:tc>
@@ -25640,7 +24491,25 @@
               <w:szCs w:val="16"/>
               <w:lang w:val="en-GB"/>
             </w:rPr>
-            <w:t xml:space="preserve">June </w:t>
+            <w:t>Ju</w:t>
+          </w:r>
+          <w:r>
+            <w:rPr>
+              <w:rFonts w:ascii="Calibri" w:hAnsi="Calibri" w:cs="Times New Roman"/>
+              <w:sz w:val="16"/>
+              <w:szCs w:val="16"/>
+              <w:lang w:val="en-GB"/>
+            </w:rPr>
+            <w:t>ly</w:t>
+          </w:r>
+          <w:r>
+            <w:rPr>
+              <w:rFonts w:ascii="Calibri" w:hAnsi="Calibri" w:cs="Times New Roman"/>
+              <w:sz w:val="16"/>
+              <w:szCs w:val="16"/>
+              <w:lang w:val="en-GB"/>
+            </w:rPr>
+            <w:t xml:space="preserve"> </w:t>
           </w:r>
           <w:r>
             <w:rPr>
@@ -25664,6 +24533,16 @@
       </w:tc>
     </w:tr>
   </w:tbl>
+  <w:p>
+    <w:pPr>
+      <w:pStyle w:val="Sidehoved"/>
+    </w:pPr>
+  </w:p>
+</w:hdr>
+</file>
+
+<file path=word/header3.xml><?xml version="1.0" encoding="utf-8"?>
+<w:hdr xmlns:wpc="http://schemas.microsoft.com/office/word/2010/wordprocessingCanvas" xmlns:cx="http://schemas.microsoft.com/office/drawing/2014/chartex" xmlns:cx1="http://schemas.microsoft.com/office/drawing/2015/9/8/chartex" xmlns:cx2="http://schemas.microsoft.com/office/drawing/2015/10/21/chartex" xmlns:cx3="http://schemas.microsoft.com/office/drawing/2016/5/9/chartex" xmlns:cx4="http://schemas.microsoft.com/office/drawing/2016/5/10/chartex" xmlns:cx5="http://schemas.microsoft.com/office/drawing/2016/5/11/chartex" xmlns:cx6="http://schemas.microsoft.com/office/drawing/2016/5/12/chartex" xmlns:cx7="http://schemas.microsoft.com/office/drawing/2016/5/13/chartex" xmlns:cx8="http://schemas.microsoft.com/office/drawing/2016/5/14/chartex" xmlns:mc="http://schemas.openxmlformats.org/markup-compatibility/2006" xmlns:aink="http://schemas.microsoft.com/office/drawing/2016/ink" xmlns:am3d="http://schemas.microsoft.com/office/drawing/2017/model3d" xmlns:o="urn:schemas-microsoft-com:office:office" xmlns:oel="http://schemas.microsoft.com/office/2019/extlst" xmlns:r="http://schemas.openxmlformats.org/officeDocument/2006/relationships" xmlns:m="http://schemas.openxmlformats.org/officeDocument/2006/math" xmlns:v="urn:schemas-microsoft-com:vml" xmlns:wp14="http://schemas.microsoft.com/office/word/2010/wordprocessingDrawing" xmlns:wp="http://schemas.openxmlformats.org/drawingml/2006/wordprocessingDrawing" xmlns:w10="urn:schemas-microsoft-com:office:word" xmlns:w="http://schemas.openxmlformats.org/wordprocessingml/2006/main" xmlns:w14="http://schemas.microsoft.com/office/word/2010/wordml" xmlns:w15="http://schemas.microsoft.com/office/word/2012/wordml" xmlns:w16cex="http://schemas.microsoft.com/office/word/2018/wordml/cex" xmlns:w16cid="http://schemas.microsoft.com/office/word/2016/wordml/cid" xmlns:w16="http://schemas.microsoft.com/office/word/2018/wordml" xmlns:w16du="http://schemas.microsoft.com/office/word/2023/wordml/word16du" xmlns:w16sdtdh="http://schemas.microsoft.com/office/word/2020/wordml/sdtdatahash" xmlns:w16se="http://schemas.microsoft.com/office/word/2015/wordml/symex" xmlns:wpg="http://schemas.microsoft.com/office/word/2010/wordprocessingGroup" xmlns:wpi="http://schemas.microsoft.com/office/word/2010/wordprocessingInk" xmlns:wne="http://schemas.microsoft.com/office/word/2006/wordml" xmlns:wps="http://schemas.microsoft.com/office/word/2010/wordprocessingShape" mc:Ignorable="w14 w15 w16se w16cid w16 w16cex w16sdtdh w16du wp14">
   <w:p>
     <w:pPr>
       <w:pStyle w:val="Sidehoved"/>
@@ -31827,6 +30706,66 @@
         </w:p>
       </w:docPartBody>
     </w:docPart>
+    <w:docPart>
+      <w:docPartPr>
+        <w:name w:val="69AE998D47364A06A2BD7AF17029DB7A"/>
+        <w:category>
+          <w:name w:val="Generelt"/>
+          <w:gallery w:val="placeholder"/>
+        </w:category>
+        <w:types>
+          <w:type w:val="bbPlcHdr"/>
+        </w:types>
+        <w:behaviors>
+          <w:behavior w:val="content"/>
+        </w:behaviors>
+        <w:guid w:val="{F843B7E9-3B86-4AC4-BED5-D7D3E157920C}"/>
+      </w:docPartPr>
+      <w:docPartBody>
+        <w:p>
+          <w:pPr>
+            <w:pStyle w:val="69AE998D47364A06A2BD7AF17029DB7A"/>
+          </w:pPr>
+          <w:r>
+            <w:rPr>
+              <w:rStyle w:val="Pladsholdertekst"/>
+              <w:rFonts w:eastAsia="Calibri"/>
+            </w:rPr>
+            <w:t>Vælg</w:t>
+          </w:r>
+        </w:p>
+      </w:docPartBody>
+    </w:docPart>
+    <w:docPart>
+      <w:docPartPr>
+        <w:name w:val="BBFF8B39CD6B4FE6952AC15BA76D7876"/>
+        <w:category>
+          <w:name w:val="Generelt"/>
+          <w:gallery w:val="placeholder"/>
+        </w:category>
+        <w:types>
+          <w:type w:val="bbPlcHdr"/>
+        </w:types>
+        <w:behaviors>
+          <w:behavior w:val="content"/>
+        </w:behaviors>
+        <w:guid w:val="{F00E640D-D0E3-4AB2-ACB9-B271B52AE7C0}"/>
+      </w:docPartPr>
+      <w:docPartBody>
+        <w:p>
+          <w:pPr>
+            <w:pStyle w:val="BBFF8B39CD6B4FE6952AC15BA76D7876"/>
+          </w:pPr>
+          <w:r>
+            <w:rPr>
+              <w:rStyle w:val="Pladsholdertekst"/>
+              <w:rFonts w:eastAsia="Calibri"/>
+            </w:rPr>
+            <w:t>Vælg</w:t>
+          </w:r>
+        </w:p>
+      </w:docPartBody>
+    </w:docPart>
   </w:docParts>
 </w:glossaryDocument>
 </file>
@@ -31866,14 +30805,14 @@
     <w:charset w:val="00"/>
     <w:family w:val="swiss"/>
     <w:pitch w:val="variable"/>
-    <w:sig w:usb0="E4002EFF" w:usb1="C000247B" w:usb2="00000009" w:usb3="00000000" w:csb0="000001FF" w:csb1="00000000"/>
+    <w:sig w:usb0="E4002EFF" w:usb1="C200247B" w:usb2="00000009" w:usb3="00000000" w:csb0="000001FF" w:csb1="00000000"/>
   </w:font>
   <w:font w:name="Calibri Light">
     <w:panose1 w:val="020F0302020204030204"/>
     <w:charset w:val="00"/>
     <w:family w:val="swiss"/>
     <w:pitch w:val="variable"/>
-    <w:sig w:usb0="E4002EFF" w:usb1="C000247B" w:usb2="00000009" w:usb3="00000000" w:csb0="000001FF" w:csb1="00000000"/>
+    <w:sig w:usb0="E4002EFF" w:usb1="C200247B" w:usb2="00000009" w:usb3="00000000" w:csb0="000001FF" w:csb1="00000000"/>
   </w:font>
   <w:font w:name="Segoe UI">
     <w:panose1 w:val="020B0502040204020203"/>
@@ -31945,6 +30884,7 @@
     <w:rsid w:val="00346D48"/>
     <w:rsid w:val="00361390"/>
     <w:rsid w:val="003861C5"/>
+    <w:rsid w:val="00386203"/>
     <w:rsid w:val="0039556E"/>
     <w:rsid w:val="00395E31"/>
     <w:rsid w:val="003B5659"/>
@@ -31985,6 +30925,7 @@
     <w:rsid w:val="00BF5A99"/>
     <w:rsid w:val="00C04483"/>
     <w:rsid w:val="00C121E5"/>
+    <w:rsid w:val="00C9249C"/>
     <w:rsid w:val="00CB4C08"/>
     <w:rsid w:val="00CC122A"/>
     <w:rsid w:val="00CD6D4C"/>
@@ -32452,7 +31393,7 @@
     <w:basedOn w:val="Standardskrifttypeiafsnit"/>
     <w:uiPriority w:val="99"/>
     <w:semiHidden/>
-    <w:rsid w:val="002137E5"/>
+    <w:rsid w:val="00386203"/>
     <w:rPr>
       <w:color w:val="808080"/>
     </w:rPr>
@@ -33006,6 +31947,32 @@
       <w14:ligatures w14:val="standardContextual"/>
     </w:rPr>
   </w:style>
+  <w:style w:type="paragraph" w:customStyle="1" w:styleId="69AE998D47364A06A2BD7AF17029DB7A">
+    <w:name w:val="69AE998D47364A06A2BD7AF17029DB7A"/>
+    <w:rsid w:val="00386203"/>
+    <w:pPr>
+      <w:spacing w:line="278" w:lineRule="auto"/>
+    </w:pPr>
+    <w:rPr>
+      <w:kern w:val="2"/>
+      <w:sz w:val="24"/>
+      <w:szCs w:val="24"/>
+      <w14:ligatures w14:val="standardContextual"/>
+    </w:rPr>
+  </w:style>
+  <w:style w:type="paragraph" w:customStyle="1" w:styleId="BBFF8B39CD6B4FE6952AC15BA76D7876">
+    <w:name w:val="BBFF8B39CD6B4FE6952AC15BA76D7876"/>
+    <w:rsid w:val="00386203"/>
+    <w:pPr>
+      <w:spacing w:line="278" w:lineRule="auto"/>
+    </w:pPr>
+    <w:rPr>
+      <w:kern w:val="2"/>
+      <w:sz w:val="24"/>
+      <w:szCs w:val="24"/>
+      <w14:ligatures w14:val="standardContextual"/>
+    </w:rPr>
+  </w:style>
 </w:styles>
 </file>
 
@@ -33312,12 +32279,6 @@
 </file>
 
 <file path=customXml/item1.xml><?xml version="1.0" encoding="utf-8"?>
-<p:properties xmlns:p="http://schemas.microsoft.com/office/2006/metadata/properties" xmlns:xsi="http://www.w3.org/2001/XMLSchema-instance" xmlns:pc="http://schemas.microsoft.com/office/infopath/2007/PartnerControls">
-  <documentManagement/>
-</p:properties>
-</file>
-
-<file path=customXml/item2.xml><?xml version="1.0" encoding="utf-8"?>
 <?mso-contentType ?>
 <FormTemplates xmlns="http://schemas.microsoft.com/sharepoint/v3/contenttype/forms">
   <Display>DocumentLibraryForm</Display>
@@ -33326,7 +32287,17 @@
 </FormTemplates>
 </file>
 
+<file path=customXml/item2.xml><?xml version="1.0" encoding="utf-8"?>
+<p:properties xmlns:p="http://schemas.microsoft.com/office/2006/metadata/properties" xmlns:xsi="http://www.w3.org/2001/XMLSchema-instance" xmlns:pc="http://schemas.microsoft.com/office/infopath/2007/PartnerControls">
+  <documentManagement/>
+</p:properties>
+</file>
+
 <file path=customXml/item3.xml><?xml version="1.0" encoding="utf-8"?>
+<b:Sources xmlns:b="http://schemas.openxmlformats.org/officeDocument/2006/bibliography" xmlns="http://schemas.openxmlformats.org/officeDocument/2006/bibliography" SelectedStyle="\APASixthEditionOfficeOnline.xsl" StyleName="APA" Version="6"/>
+</file>
+
+<file path=customXml/item4.xml><?xml version="1.0" encoding="utf-8"?>
 <ct:contentTypeSchema xmlns:ct="http://schemas.microsoft.com/office/2006/metadata/contentType" xmlns:ma="http://schemas.microsoft.com/office/2006/metadata/properties/metaAttributes" ct:_="" ma:_="" ma:contentTypeName="Dokument" ma:contentTypeID="0x010100CE3A8153F207434E9AE9E016B63FAED4" ma:contentTypeVersion="8" ma:contentTypeDescription="Opret et nyt dokument." ma:contentTypeScope="" ma:versionID="7f40f411f573b8fe8b54b03a91a915e5">
   <xsd:schema xmlns:xsd="http://www.w3.org/2001/XMLSchema" xmlns:xs="http://www.w3.org/2001/XMLSchema" xmlns:p="http://schemas.microsoft.com/office/2006/metadata/properties" xmlns:ns2="ee8ef5dc-6422-4132-ba28-a9150fefde4c" xmlns:ns3="672a50b0-1df9-4341-9d54-48b9c706e195" targetNamespace="http://schemas.microsoft.com/office/2006/metadata/properties" ma:root="true" ma:fieldsID="f743c63ff20ddb338bfd710406406b29" ns2:_="" ns3:_="">
     <xsd:import namespace="ee8ef5dc-6422-4132-ba28-a9150fefde4c"/>
@@ -33515,11 +32486,15 @@
 </ct:contentTypeSchema>
 </file>
 
-<file path=customXml/item4.xml><?xml version="1.0" encoding="utf-8"?>
-<b:Sources xmlns:b="http://schemas.openxmlformats.org/officeDocument/2006/bibliography" xmlns="http://schemas.openxmlformats.org/officeDocument/2006/bibliography" SelectedStyle="\APASixthEditionOfficeOnline.xsl" StyleName="APA" Version="6"/>
+<file path=customXml/itemProps1.xml><?xml version="1.0" encoding="utf-8"?>
+<ds:datastoreItem xmlns:ds="http://schemas.openxmlformats.org/officeDocument/2006/customXml" ds:itemID="{4C1D6B20-F8BE-413B-AE2E-76A50948A943}">
+  <ds:schemaRefs>
+    <ds:schemaRef ds:uri="http://schemas.microsoft.com/sharepoint/v3/contenttype/forms"/>
+  </ds:schemaRefs>
+</ds:datastoreItem>
 </file>
 
-<file path=customXml/itemProps1.xml><?xml version="1.0" encoding="utf-8"?>
+<file path=customXml/itemProps2.xml><?xml version="1.0" encoding="utf-8"?>
 <ds:datastoreItem xmlns:ds="http://schemas.openxmlformats.org/officeDocument/2006/customXml" ds:itemID="{D00219BE-D6D3-49D3-A6E0-533534996ACF}">
   <ds:schemaRefs>
     <ds:schemaRef ds:uri="http://purl.org/dc/terms/"/>
@@ -33536,15 +32511,15 @@
 </ds:datastoreItem>
 </file>
 
-<file path=customXml/itemProps2.xml><?xml version="1.0" encoding="utf-8"?>
-<ds:datastoreItem xmlns:ds="http://schemas.openxmlformats.org/officeDocument/2006/customXml" ds:itemID="{4C1D6B20-F8BE-413B-AE2E-76A50948A943}">
+<file path=customXml/itemProps3.xml><?xml version="1.0" encoding="utf-8"?>
+<ds:datastoreItem xmlns:ds="http://schemas.openxmlformats.org/officeDocument/2006/customXml" ds:itemID="{18CEAC93-67DE-4A44-82DF-9DCF67599B3D}">
   <ds:schemaRefs>
-    <ds:schemaRef ds:uri="http://schemas.microsoft.com/sharepoint/v3/contenttype/forms"/>
+    <ds:schemaRef ds:uri="http://schemas.openxmlformats.org/officeDocument/2006/bibliography"/>
   </ds:schemaRefs>
 </ds:datastoreItem>
 </file>
 
-<file path=customXml/itemProps3.xml><?xml version="1.0" encoding="utf-8"?>
+<file path=customXml/itemProps4.xml><?xml version="1.0" encoding="utf-8"?>
 <ds:datastoreItem xmlns:ds="http://schemas.openxmlformats.org/officeDocument/2006/customXml" ds:itemID="{E1EB5A3A-D1B4-4219-8780-C66F808E42E4}">
   <ds:schemaRefs>
     <ds:schemaRef ds:uri="http://schemas.microsoft.com/office/2006/metadata/contentType"/>
@@ -33561,12 +32536,4 @@
     <ds:schemaRef ds:uri="http://schemas.microsoft.com/internal/obd"/>
   </ds:schemaRefs>
 </ds:datastoreItem>
-</file>
-
-<file path=customXml/itemProps4.xml><?xml version="1.0" encoding="utf-8"?>
-<ds:datastoreItem xmlns:ds="http://schemas.openxmlformats.org/officeDocument/2006/customXml" ds:itemID="{18CEAC93-67DE-4A44-82DF-9DCF67599B3D}">
-  <ds:schemaRefs>
-    <ds:schemaRef ds:uri="http://schemas.openxmlformats.org/officeDocument/2006/bibliography"/>
-  </ds:schemaRefs>
-</ds:datastoreItem>
 </file>
</xml_diff>